<commit_message>
trying to fix redux - still not working
</commit_message>
<xml_diff>
--- a/Notes.docx
+++ b/Notes.docx
@@ -105,16 +105,8 @@
         <w:rPr>
           <w:highlight w:val="cyan"/>
         </w:rPr>
-        <w:t xml:space="preserve">Install </w:t>
-      </w:r>
-      <w:proofErr w:type="spellStart"/>
-      <w:r>
-        <w:rPr>
-          <w:highlight w:val="cyan"/>
-        </w:rPr>
-        <w:t>nvm</w:t>
-      </w:r>
-      <w:proofErr w:type="spellEnd"/>
+        <w:t>Install nvm</w:t>
+      </w:r>
       <w:r>
         <w:t xml:space="preserve"> (node version manager)</w:t>
       </w:r>
@@ -225,15 +217,7 @@
         <w:t xml:space="preserve"> </w:t>
       </w:r>
       <w:r>
-        <w:t>&lt;</w:t>
-      </w:r>
-      <w:proofErr w:type="spellStart"/>
-      <w:r>
-        <w:t>componentName</w:t>
-      </w:r>
-      <w:proofErr w:type="spellEnd"/>
-      <w:r>
-        <w:t>&gt;</w:t>
+        <w:t>&lt;componentName&gt;</w:t>
       </w:r>
     </w:p>
     <w:p>
@@ -263,28 +247,12 @@
       <w:r>
         <w:t xml:space="preserve"> </w:t>
       </w:r>
-      <w:proofErr w:type="gramStart"/>
       <w:r>
         <w:rPr>
           <w:highlight w:val="cyan"/>
         </w:rPr>
-        <w:t>in .angular</w:t>
-      </w:r>
-      <w:proofErr w:type="gramEnd"/>
-      <w:r>
-        <w:rPr>
-          <w:highlight w:val="cyan"/>
-        </w:rPr>
-        <w:t>-</w:t>
-      </w:r>
-      <w:proofErr w:type="spellStart"/>
-      <w:r>
-        <w:rPr>
-          <w:highlight w:val="cyan"/>
-        </w:rPr>
-        <w:t>cli.json</w:t>
-      </w:r>
-      <w:proofErr w:type="spellEnd"/>
+        <w:t>in .angular-cli.json</w:t>
+      </w:r>
       <w:r>
         <w:t>:</w:t>
       </w:r>
@@ -346,27 +314,7 @@
           <w:sz w:val="21"/>
           <w:szCs w:val="21"/>
         </w:rPr>
-        <w:t>"</w:t>
-      </w:r>
-      <w:proofErr w:type="spellStart"/>
-      <w:r>
-        <w:rPr>
-          <w:rFonts w:ascii="Consolas" w:eastAsia="Times New Roman" w:hAnsi="Consolas" w:cs="Times New Roman"/>
-          <w:color w:val="9CDCFE"/>
-          <w:sz w:val="21"/>
-          <w:szCs w:val="21"/>
-        </w:rPr>
-        <w:t>styleExt</w:t>
-      </w:r>
-      <w:proofErr w:type="spellEnd"/>
-      <w:r>
-        <w:rPr>
-          <w:rFonts w:ascii="Consolas" w:eastAsia="Times New Roman" w:hAnsi="Consolas" w:cs="Times New Roman"/>
-          <w:color w:val="9CDCFE"/>
-          <w:sz w:val="21"/>
-          <w:szCs w:val="21"/>
-        </w:rPr>
-        <w:t>"</w:t>
+        <w:t>"styleExt"</w:t>
       </w:r>
       <w:r>
         <w:rPr>
@@ -384,27 +332,7 @@
           <w:sz w:val="21"/>
           <w:szCs w:val="21"/>
         </w:rPr>
-        <w:t>"</w:t>
-      </w:r>
-      <w:proofErr w:type="spellStart"/>
-      <w:r>
-        <w:rPr>
-          <w:rFonts w:ascii="Consolas" w:eastAsia="Times New Roman" w:hAnsi="Consolas" w:cs="Times New Roman"/>
-          <w:color w:val="CE9178"/>
-          <w:sz w:val="21"/>
-          <w:szCs w:val="21"/>
-        </w:rPr>
-        <w:t>css</w:t>
-      </w:r>
-      <w:proofErr w:type="spellEnd"/>
-      <w:r>
-        <w:rPr>
-          <w:rFonts w:ascii="Consolas" w:eastAsia="Times New Roman" w:hAnsi="Consolas" w:cs="Times New Roman"/>
-          <w:color w:val="CE9178"/>
-          <w:sz w:val="21"/>
-          <w:szCs w:val="21"/>
-        </w:rPr>
-        <w:t>"</w:t>
+        <w:t>"css"</w:t>
       </w:r>
       <w:r>
         <w:rPr>
@@ -482,27 +410,7 @@
           <w:sz w:val="21"/>
           <w:szCs w:val="21"/>
         </w:rPr>
-        <w:t>"</w:t>
-      </w:r>
-      <w:proofErr w:type="spellStart"/>
-      <w:r>
-        <w:rPr>
-          <w:rFonts w:ascii="Consolas" w:eastAsia="Times New Roman" w:hAnsi="Consolas" w:cs="Times New Roman"/>
-          <w:color w:val="9CDCFE"/>
-          <w:sz w:val="21"/>
-          <w:szCs w:val="21"/>
-        </w:rPr>
-        <w:t>inlineTemplate</w:t>
-      </w:r>
-      <w:proofErr w:type="spellEnd"/>
-      <w:r>
-        <w:rPr>
-          <w:rFonts w:ascii="Consolas" w:eastAsia="Times New Roman" w:hAnsi="Consolas" w:cs="Times New Roman"/>
-          <w:color w:val="9CDCFE"/>
-          <w:sz w:val="21"/>
-          <w:szCs w:val="21"/>
-        </w:rPr>
-        <w:t>"</w:t>
+        <w:t>"inlineTemplate"</w:t>
       </w:r>
       <w:r>
         <w:rPr>
@@ -513,7 +421,6 @@
         </w:rPr>
         <w:t xml:space="preserve">: </w:t>
       </w:r>
-      <w:proofErr w:type="gramStart"/>
       <w:r>
         <w:rPr>
           <w:rFonts w:ascii="Consolas" w:eastAsia="Times New Roman" w:hAnsi="Consolas" w:cs="Times New Roman"/>
@@ -532,7 +439,6 @@
         </w:rPr>
         <w:t xml:space="preserve">,   </w:t>
       </w:r>
-      <w:proofErr w:type="gramEnd"/>
       <w:r>
         <w:rPr>
           <w:rFonts w:ascii="Consolas" w:eastAsia="Times New Roman" w:hAnsi="Consolas" w:cs="Times New Roman"/>
@@ -540,27 +446,7 @@
           <w:sz w:val="21"/>
           <w:szCs w:val="21"/>
         </w:rPr>
-        <w:t>//</w:t>
-      </w:r>
-      <w:proofErr w:type="spellStart"/>
-      <w:r>
-        <w:rPr>
-          <w:rFonts w:ascii="Consolas" w:eastAsia="Times New Roman" w:hAnsi="Consolas" w:cs="Times New Roman"/>
-          <w:color w:val="608B4E"/>
-          <w:sz w:val="21"/>
-          <w:szCs w:val="21"/>
-        </w:rPr>
-        <w:t>dont</w:t>
-      </w:r>
-      <w:proofErr w:type="spellEnd"/>
-      <w:r>
-        <w:rPr>
-          <w:rFonts w:ascii="Consolas" w:eastAsia="Times New Roman" w:hAnsi="Consolas" w:cs="Times New Roman"/>
-          <w:color w:val="608B4E"/>
-          <w:sz w:val="21"/>
-          <w:szCs w:val="21"/>
-        </w:rPr>
-        <w:t xml:space="preserve"> cerate html file</w:t>
+        <w:t>//dont cerate html file</w:t>
       </w:r>
     </w:p>
     <w:p>
@@ -590,27 +476,7 @@
           <w:sz w:val="21"/>
           <w:szCs w:val="21"/>
         </w:rPr>
-        <w:t>"</w:t>
-      </w:r>
-      <w:proofErr w:type="spellStart"/>
-      <w:r>
-        <w:rPr>
-          <w:rFonts w:ascii="Consolas" w:eastAsia="Times New Roman" w:hAnsi="Consolas" w:cs="Times New Roman"/>
-          <w:color w:val="9CDCFE"/>
-          <w:sz w:val="21"/>
-          <w:szCs w:val="21"/>
-        </w:rPr>
-        <w:t>inlineStyle</w:t>
-      </w:r>
-      <w:proofErr w:type="spellEnd"/>
-      <w:r>
-        <w:rPr>
-          <w:rFonts w:ascii="Consolas" w:eastAsia="Times New Roman" w:hAnsi="Consolas" w:cs="Times New Roman"/>
-          <w:color w:val="9CDCFE"/>
-          <w:sz w:val="21"/>
-          <w:szCs w:val="21"/>
-        </w:rPr>
-        <w:t>"</w:t>
+        <w:t>"inlineStyle"</w:t>
       </w:r>
       <w:r>
         <w:rPr>
@@ -621,7 +487,6 @@
         </w:rPr>
         <w:t xml:space="preserve">: </w:t>
       </w:r>
-      <w:proofErr w:type="gramStart"/>
       <w:r>
         <w:rPr>
           <w:rFonts w:ascii="Consolas" w:eastAsia="Times New Roman" w:hAnsi="Consolas" w:cs="Times New Roman"/>
@@ -638,17 +503,7 @@
           <w:sz w:val="21"/>
           <w:szCs w:val="21"/>
         </w:rPr>
-        <w:t xml:space="preserve">,   </w:t>
-      </w:r>
-      <w:proofErr w:type="gramEnd"/>
-      <w:r>
-        <w:rPr>
-          <w:rFonts w:ascii="Consolas" w:eastAsia="Times New Roman" w:hAnsi="Consolas" w:cs="Times New Roman"/>
-          <w:color w:val="D4D4D4"/>
-          <w:sz w:val="21"/>
-          <w:szCs w:val="21"/>
-        </w:rPr>
-        <w:t xml:space="preserve"> </w:t>
+        <w:t xml:space="preserve">,    </w:t>
       </w:r>
       <w:r>
         <w:rPr>
@@ -657,47 +512,7 @@
           <w:sz w:val="21"/>
           <w:szCs w:val="21"/>
         </w:rPr>
-        <w:t>//</w:t>
-      </w:r>
-      <w:proofErr w:type="spellStart"/>
-      <w:r>
-        <w:rPr>
-          <w:rFonts w:ascii="Consolas" w:eastAsia="Times New Roman" w:hAnsi="Consolas" w:cs="Times New Roman"/>
-          <w:color w:val="608B4E"/>
-          <w:sz w:val="21"/>
-          <w:szCs w:val="21"/>
-        </w:rPr>
-        <w:t>dont</w:t>
-      </w:r>
-      <w:proofErr w:type="spellEnd"/>
-      <w:r>
-        <w:rPr>
-          <w:rFonts w:ascii="Consolas" w:eastAsia="Times New Roman" w:hAnsi="Consolas" w:cs="Times New Roman"/>
-          <w:color w:val="608B4E"/>
-          <w:sz w:val="21"/>
-          <w:szCs w:val="21"/>
-        </w:rPr>
-        <w:t xml:space="preserve"> create </w:t>
-      </w:r>
-      <w:proofErr w:type="spellStart"/>
-      <w:r>
-        <w:rPr>
-          <w:rFonts w:ascii="Consolas" w:eastAsia="Times New Roman" w:hAnsi="Consolas" w:cs="Times New Roman"/>
-          <w:color w:val="608B4E"/>
-          <w:sz w:val="21"/>
-          <w:szCs w:val="21"/>
-        </w:rPr>
-        <w:t>css</w:t>
-      </w:r>
-      <w:proofErr w:type="spellEnd"/>
-      <w:r>
-        <w:rPr>
-          <w:rFonts w:ascii="Consolas" w:eastAsia="Times New Roman" w:hAnsi="Consolas" w:cs="Times New Roman"/>
-          <w:color w:val="608B4E"/>
-          <w:sz w:val="21"/>
-          <w:szCs w:val="21"/>
-        </w:rPr>
-        <w:t xml:space="preserve"> file</w:t>
+        <w:t>//dont create css file</w:t>
       </w:r>
     </w:p>
     <w:p>
@@ -738,7 +553,6 @@
         </w:rPr>
         <w:t xml:space="preserve">: </w:t>
       </w:r>
-      <w:proofErr w:type="gramStart"/>
       <w:r>
         <w:rPr>
           <w:rFonts w:ascii="Consolas" w:eastAsia="Times New Roman" w:hAnsi="Consolas" w:cs="Times New Roman"/>
@@ -755,17 +569,7 @@
           <w:sz w:val="21"/>
           <w:szCs w:val="21"/>
         </w:rPr>
-        <w:t xml:space="preserve">,   </w:t>
-      </w:r>
-      <w:proofErr w:type="gramEnd"/>
-      <w:r>
-        <w:rPr>
-          <w:rFonts w:ascii="Consolas" w:eastAsia="Times New Roman" w:hAnsi="Consolas" w:cs="Times New Roman"/>
-          <w:color w:val="D4D4D4"/>
-          <w:sz w:val="21"/>
-          <w:szCs w:val="21"/>
-        </w:rPr>
-        <w:t xml:space="preserve"> </w:t>
+        <w:t xml:space="preserve">,    </w:t>
       </w:r>
       <w:r>
         <w:rPr>
@@ -774,27 +578,7 @@
           <w:sz w:val="21"/>
           <w:szCs w:val="21"/>
         </w:rPr>
-        <w:t>//</w:t>
-      </w:r>
-      <w:proofErr w:type="spellStart"/>
-      <w:r>
-        <w:rPr>
-          <w:rFonts w:ascii="Consolas" w:eastAsia="Times New Roman" w:hAnsi="Consolas" w:cs="Times New Roman"/>
-          <w:color w:val="608B4E"/>
-          <w:sz w:val="21"/>
-          <w:szCs w:val="21"/>
-        </w:rPr>
-        <w:t>dont</w:t>
-      </w:r>
-      <w:proofErr w:type="spellEnd"/>
-      <w:r>
-        <w:rPr>
-          <w:rFonts w:ascii="Consolas" w:eastAsia="Times New Roman" w:hAnsi="Consolas" w:cs="Times New Roman"/>
-          <w:color w:val="608B4E"/>
-          <w:sz w:val="21"/>
-          <w:szCs w:val="21"/>
-        </w:rPr>
-        <w:t xml:space="preserve"> create testing file</w:t>
+        <w:t>//dont create testing file</w:t>
       </w:r>
     </w:p>
     <w:p>
@@ -860,27 +644,7 @@
           <w:sz w:val="21"/>
           <w:szCs w:val="21"/>
         </w:rPr>
-        <w:t>//</w:t>
-      </w:r>
-      <w:proofErr w:type="spellStart"/>
-      <w:r>
-        <w:rPr>
-          <w:rFonts w:ascii="Consolas" w:eastAsia="Times New Roman" w:hAnsi="Consolas" w:cs="Times New Roman"/>
-          <w:color w:val="608B4E"/>
-          <w:sz w:val="21"/>
-          <w:szCs w:val="21"/>
-        </w:rPr>
-        <w:t>dont</w:t>
-      </w:r>
-      <w:proofErr w:type="spellEnd"/>
-      <w:r>
-        <w:rPr>
-          <w:rFonts w:ascii="Consolas" w:eastAsia="Times New Roman" w:hAnsi="Consolas" w:cs="Times New Roman"/>
-          <w:color w:val="608B4E"/>
-          <w:sz w:val="21"/>
-          <w:szCs w:val="21"/>
-        </w:rPr>
-        <w:t xml:space="preserve"> create in folder</w:t>
+        <w:t>//dont create in folder</w:t>
       </w:r>
     </w:p>
     <w:p>
@@ -961,15 +725,7 @@
         <w:t>Check VS code cheat sheet</w:t>
       </w:r>
       <w:r>
-        <w:t xml:space="preserve"> (auto change attribute to </w:t>
-      </w:r>
-      <w:proofErr w:type="spellStart"/>
-      <w:r>
-        <w:t>binded</w:t>
-      </w:r>
-      <w:proofErr w:type="spellEnd"/>
-      <w:r>
-        <w:t xml:space="preserve"> attribute)</w:t>
+        <w:t xml:space="preserve"> (auto change attribute to binded attribute)</w:t>
       </w:r>
     </w:p>
     <w:p>
@@ -986,15 +742,7 @@
         </w:numPr>
       </w:pPr>
       <w:r>
-        <w:t xml:space="preserve">Checkout </w:t>
-      </w:r>
-      <w:proofErr w:type="spellStart"/>
-      <w:r>
-        <w:t>stackblitz</w:t>
-      </w:r>
-      <w:proofErr w:type="spellEnd"/>
-      <w:r>
-        <w:t xml:space="preserve"> – online IDE</w:t>
+        <w:t>Checkout stackblitz – online IDE</w:t>
       </w:r>
     </w:p>
     <w:p>
@@ -1147,15 +895,7 @@
         </w:numPr>
       </w:pPr>
       <w:r>
-        <w:t xml:space="preserve">check </w:t>
-      </w:r>
-      <w:proofErr w:type="spellStart"/>
-      <w:r>
-        <w:t>gitub</w:t>
-      </w:r>
-      <w:proofErr w:type="spellEnd"/>
-      <w:r>
-        <w:t xml:space="preserve"> user</w:t>
+        <w:t>check gitub user</w:t>
       </w:r>
       <w:r>
         <w:t xml:space="preserve"> for pushing the exercise </w:t>
@@ -1222,21 +962,7 @@
         <w:rPr>
           <w:highlight w:val="cyan"/>
         </w:rPr>
-        <w:t xml:space="preserve">download the resources from </w:t>
-      </w:r>
-      <w:proofErr w:type="spellStart"/>
-      <w:r>
-        <w:rPr>
-          <w:highlight w:val="cyan"/>
-        </w:rPr>
-        <w:t>github</w:t>
-      </w:r>
-      <w:proofErr w:type="spellEnd"/>
-      <w:r>
-        <w:rPr>
-          <w:highlight w:val="cyan"/>
-        </w:rPr>
-        <w:t xml:space="preserve"> that Nir sends</w:t>
+        <w:t>download the resources from github that Nir sends</w:t>
       </w:r>
       <w:r>
         <w:rPr>
@@ -1272,15 +998,7 @@
         </w:numPr>
       </w:pPr>
       <w:r>
-        <w:t xml:space="preserve">create project </w:t>
-      </w:r>
-      <w:proofErr w:type="spellStart"/>
-      <w:r>
-        <w:t>todos</w:t>
-      </w:r>
-      <w:proofErr w:type="spellEnd"/>
-      <w:r>
-        <w:t xml:space="preserve"> for exercise</w:t>
+        <w:t>create project todos for exercise</w:t>
       </w:r>
       <w:r>
         <w:rPr>
@@ -1398,31 +1116,10 @@
         <w:t xml:space="preserve">ng g c </w:t>
       </w:r>
       <w:r>
-        <w:t>(optional &lt;</w:t>
-      </w:r>
-      <w:proofErr w:type="spellStart"/>
-      <w:r>
-        <w:t>modulePath</w:t>
-      </w:r>
-      <w:proofErr w:type="spellEnd"/>
-      <w:r>
-        <w:t>&gt;</w:t>
-      </w:r>
-      <w:proofErr w:type="gramStart"/>
-      <w:r>
-        <w:t>/)</w:t>
-      </w:r>
-      <w:r>
-        <w:t>&lt;</w:t>
-      </w:r>
-      <w:proofErr w:type="spellStart"/>
-      <w:proofErr w:type="gramEnd"/>
-      <w:r>
-        <w:t>componentName</w:t>
-      </w:r>
-      <w:proofErr w:type="spellEnd"/>
-      <w:r>
-        <w:t>&gt;</w:t>
+        <w:t>(optional &lt;modulePath&gt;/)</w:t>
+      </w:r>
+      <w:r>
+        <w:t>&lt;componentName&gt;</w:t>
       </w:r>
     </w:p>
     <w:p>
@@ -1469,15 +1166,7 @@
         <w:t>Com</w:t>
       </w:r>
       <w:r>
-        <w:t xml:space="preserve">ponent out of the box of NG that is included in </w:t>
-      </w:r>
-      <w:proofErr w:type="spellStart"/>
-      <w:r>
-        <w:t>CommonComponent</w:t>
-      </w:r>
-      <w:proofErr w:type="spellEnd"/>
-      <w:r>
-        <w:t>, allow to add content in certain sections like a master page.</w:t>
+        <w:t>ponent out of the box of NG that is included in CommonComponent, allow to add content in certain sections like a master page.</w:t>
       </w:r>
     </w:p>
     <w:p>
@@ -1496,15 +1185,7 @@
         <w:ind w:left="720"/>
       </w:pPr>
       <w:r>
-        <w:t xml:space="preserve">VS code – ctrl </w:t>
-      </w:r>
-      <w:proofErr w:type="gramStart"/>
-      <w:r>
-        <w:t>+ .</w:t>
-      </w:r>
-      <w:proofErr w:type="gramEnd"/>
-      <w:r>
-        <w:t xml:space="preserve"> </w:t>
+        <w:t xml:space="preserve">VS code – ctrl + . </w:t>
       </w:r>
     </w:p>
     <w:p>
@@ -1528,16 +1209,11 @@
         <w:ind w:left="720"/>
       </w:pPr>
       <w:r>
-        <w:t>*</w:t>
-      </w:r>
-      <w:proofErr w:type="spellStart"/>
-      <w:r>
-        <w:t>n</w:t>
+        <w:t>*n</w:t>
       </w:r>
       <w:r>
         <w:t>gfor</w:t>
       </w:r>
-      <w:proofErr w:type="spellEnd"/>
     </w:p>
     <w:p>
       <w:pPr>
@@ -1555,15 +1231,7 @@
         <w:pStyle w:val="ListParagraph"/>
       </w:pPr>
       <w:r>
-        <w:t>*</w:t>
-      </w:r>
-      <w:proofErr w:type="spellStart"/>
-      <w:r>
-        <w:t>ngFor</w:t>
-      </w:r>
-      <w:proofErr w:type="spellEnd"/>
-      <w:r>
-        <w:t>="let item of items"</w:t>
+        <w:t>*ngFor="let item of items"</w:t>
       </w:r>
     </w:p>
     <w:p>
@@ -1582,21 +1250,8 @@
         <w:ind w:left="810" w:hanging="450"/>
       </w:pPr>
       <w:r>
-        <w:t xml:space="preserve">In es6 </w:t>
-      </w:r>
-      <w:proofErr w:type="spellStart"/>
-      <w:r>
-        <w:t>var</w:t>
-      </w:r>
-      <w:proofErr w:type="spellEnd"/>
-      <w:r>
-        <w:t xml:space="preserve"> is deprecated and now we use let and </w:t>
-      </w:r>
-      <w:proofErr w:type="spellStart"/>
-      <w:r>
-        <w:t>const</w:t>
-      </w:r>
-      <w:proofErr w:type="spellEnd"/>
+        <w:t>In es6 var is deprecated and now we use let and const</w:t>
+      </w:r>
     </w:p>
     <w:p>
       <w:pPr>
@@ -1606,13 +1261,8 @@
           <w:numId w:val="3"/>
         </w:numPr>
       </w:pPr>
-      <w:proofErr w:type="spellStart"/>
-      <w:r>
-        <w:t>Const</w:t>
-      </w:r>
-      <w:proofErr w:type="spellEnd"/>
-      <w:r>
-        <w:t xml:space="preserve"> is used for variables which are </w:t>
+      <w:r>
+        <w:t xml:space="preserve">Const is used for variables which are </w:t>
       </w:r>
       <w:r>
         <w:t>not changing</w:t>
@@ -1656,42 +1306,22 @@
         <w:ind w:left="810" w:hanging="720"/>
       </w:pPr>
       <w:r>
-        <w:t>(</w:t>
-      </w:r>
-      <w:proofErr w:type="spellStart"/>
-      <w:proofErr w:type="gramStart"/>
-      <w:r>
-        <w:t>keypress.enter</w:t>
-      </w:r>
-      <w:proofErr w:type="spellEnd"/>
-      <w:proofErr w:type="gramEnd"/>
+        <w:t>(keypress.enter)</w:t>
+      </w:r>
+      <w:r>
+        <w:t xml:space="preserve"> or (keypress.escape</w:t>
+      </w:r>
       <w:r>
         <w:t>)</w:t>
       </w:r>
-      <w:r>
-        <w:t xml:space="preserve"> or (</w:t>
-      </w:r>
-      <w:proofErr w:type="spellStart"/>
-      <w:r>
-        <w:t>keypress.escape</w:t>
-      </w:r>
-      <w:proofErr w:type="spellEnd"/>
-      <w:r>
-        <w:t>)</w:t>
-      </w:r>
     </w:p>
     <w:p>
       <w:pPr>
         <w:pStyle w:val="ListParagraph"/>
         <w:ind w:left="810"/>
       </w:pPr>
-      <w:proofErr w:type="gramStart"/>
-      <w:r>
-        <w:t>In order to</w:t>
-      </w:r>
-      <w:proofErr w:type="gramEnd"/>
-      <w:r>
-        <w:t xml:space="preserve"> catch enter or escape characters press. This is p</w:t>
+      <w:r>
+        <w:t>In order to catch enter or escape characters press. This is p</w:t>
       </w:r>
       <w:r>
         <w:t xml:space="preserve">art of NG, </w:t>
@@ -1727,31 +1357,13 @@
         <w:t>ng g s</w:t>
       </w:r>
       <w:r>
-        <w:t xml:space="preserve"> (optional &lt;</w:t>
-      </w:r>
-      <w:proofErr w:type="spellStart"/>
-      <w:r>
-        <w:t>modulePath</w:t>
-      </w:r>
-      <w:proofErr w:type="spellEnd"/>
-      <w:r>
-        <w:t>&gt;</w:t>
-      </w:r>
-      <w:proofErr w:type="gramStart"/>
-      <w:r>
-        <w:t>/)&lt;</w:t>
-      </w:r>
-      <w:proofErr w:type="spellStart"/>
-      <w:proofErr w:type="gramEnd"/>
+        <w:t xml:space="preserve"> (optional &lt;modulePath&gt;/)&lt;</w:t>
+      </w:r>
       <w:r>
         <w:t>Service</w:t>
       </w:r>
       <w:r>
-        <w:t>Name</w:t>
-      </w:r>
-      <w:proofErr w:type="spellEnd"/>
-      <w:r>
-        <w:t>&gt;</w:t>
+        <w:t>Name&gt;</w:t>
       </w:r>
     </w:p>
     <w:p>
@@ -1801,28 +1413,7 @@
         <w:t xml:space="preserve">g g p </w:t>
       </w:r>
       <w:r>
-        <w:t>(optional &lt;</w:t>
-      </w:r>
-      <w:proofErr w:type="spellStart"/>
-      <w:r>
-        <w:t>modulePath</w:t>
-      </w:r>
-      <w:proofErr w:type="spellEnd"/>
-      <w:r>
-        <w:t>&gt;</w:t>
-      </w:r>
-      <w:proofErr w:type="gramStart"/>
-      <w:r>
-        <w:t>/)&lt;</w:t>
-      </w:r>
-      <w:proofErr w:type="spellStart"/>
-      <w:proofErr w:type="gramEnd"/>
-      <w:r>
-        <w:t>PipeName</w:t>
-      </w:r>
-      <w:proofErr w:type="spellEnd"/>
-      <w:r>
-        <w:t>&gt; --export</w:t>
+        <w:t>(optional &lt;modulePath&gt;/)&lt;PipeName&gt; --export</w:t>
       </w:r>
     </w:p>
     <w:p>
@@ -1888,15 +1479,7 @@
         <w:t>enate</w:t>
       </w:r>
       <w:r>
-        <w:t xml:space="preserve"> strings with parameters, </w:t>
-      </w:r>
-      <w:proofErr w:type="gramStart"/>
-      <w:r>
-        <w:t>similar to</w:t>
-      </w:r>
-      <w:proofErr w:type="gramEnd"/>
-      <w:r>
-        <w:t xml:space="preserve"> string format.</w:t>
+        <w:t xml:space="preserve"> strings with parameters, similar to string format.</w:t>
       </w:r>
     </w:p>
     <w:p>
@@ -1935,41 +1518,15 @@
         </w:numPr>
       </w:pPr>
       <w:r>
-        <w:t>[</w:t>
-      </w:r>
-      <w:proofErr w:type="spellStart"/>
-      <w:r>
-        <w:t>ngClass</w:t>
-      </w:r>
-      <w:proofErr w:type="spellEnd"/>
-      <w:r>
-        <w:t xml:space="preserve">]="{completed: </w:t>
-      </w:r>
-      <w:proofErr w:type="spellStart"/>
-      <w:proofErr w:type="gramStart"/>
-      <w:r>
-        <w:t>item.completed</w:t>
-      </w:r>
-      <w:proofErr w:type="spellEnd"/>
-      <w:proofErr w:type="gramEnd"/>
-      <w:r>
-        <w:t>}"</w:t>
-      </w:r>
-    </w:p>
-    <w:p>
-      <w:pPr>
-        <w:pStyle w:val="ListParagraph"/>
-      </w:pPr>
-      <w:r>
-        <w:t xml:space="preserve">Option to add class to an element with </w:t>
-      </w:r>
-      <w:proofErr w:type="spellStart"/>
-      <w:r>
-        <w:t>ngClass</w:t>
-      </w:r>
-      <w:proofErr w:type="spellEnd"/>
-      <w:r>
-        <w:t xml:space="preserve"> directive. </w:t>
+        <w:t>[ngClass]="{completed: item.completed}"</w:t>
+      </w:r>
+    </w:p>
+    <w:p>
+      <w:pPr>
+        <w:pStyle w:val="ListParagraph"/>
+      </w:pPr>
+      <w:r>
+        <w:t xml:space="preserve">Option to add class to an element with ngClass directive. </w:t>
       </w:r>
       <w:r>
         <w:t>Completed is the class name, the second parameter is a Boolean if it should be added or not.</w:t>
@@ -1989,28 +1546,7 @@
         </w:numPr>
       </w:pPr>
       <w:r>
-        <w:t>ng g d (optional &lt;</w:t>
-      </w:r>
-      <w:proofErr w:type="spellStart"/>
-      <w:r>
-        <w:t>modulePath</w:t>
-      </w:r>
-      <w:proofErr w:type="spellEnd"/>
-      <w:r>
-        <w:t>&gt;</w:t>
-      </w:r>
-      <w:proofErr w:type="gramStart"/>
-      <w:r>
-        <w:t>/)&lt;</w:t>
-      </w:r>
-      <w:proofErr w:type="spellStart"/>
-      <w:proofErr w:type="gramEnd"/>
-      <w:r>
-        <w:t>directiveName</w:t>
-      </w:r>
-      <w:proofErr w:type="spellEnd"/>
-      <w:r>
-        <w:t>&gt;</w:t>
+        <w:t>ng g d (optional &lt;modulePath&gt;/)&lt;directiveName&gt;</w:t>
       </w:r>
       <w:r>
         <w:t xml:space="preserve"> --export</w:t>
@@ -2030,28 +1566,7 @@
         </w:numPr>
       </w:pPr>
       <w:r>
-        <w:t>ng g class (optional &lt;</w:t>
-      </w:r>
-      <w:proofErr w:type="spellStart"/>
-      <w:r>
-        <w:t>modulePath</w:t>
-      </w:r>
-      <w:proofErr w:type="spellEnd"/>
-      <w:r>
-        <w:t>&gt;</w:t>
-      </w:r>
-      <w:proofErr w:type="gramStart"/>
-      <w:r>
-        <w:t>/)&lt;</w:t>
-      </w:r>
-      <w:proofErr w:type="spellStart"/>
-      <w:proofErr w:type="gramEnd"/>
-      <w:r>
-        <w:t>className</w:t>
-      </w:r>
-      <w:proofErr w:type="spellEnd"/>
-      <w:r>
-        <w:t>&gt;</w:t>
+        <w:t>ng g class (optional &lt;modulePath&gt;/)&lt;className&gt;</w:t>
       </w:r>
     </w:p>
     <w:p>
@@ -2076,15 +1591,7 @@
         <w:pStyle w:val="ListParagraph"/>
       </w:pPr>
       <w:r>
-        <w:t xml:space="preserve">Tag that allows to have html on the page which is not displayed on the page, it can be </w:t>
-      </w:r>
-      <w:proofErr w:type="spellStart"/>
-      <w:r>
-        <w:t>catched</w:t>
-      </w:r>
-      <w:proofErr w:type="spellEnd"/>
-      <w:r>
-        <w:t xml:space="preserve"> in JS and </w:t>
+        <w:t xml:space="preserve">Tag that allows to have html on the page which is not displayed on the page, it can be catched in JS and </w:t>
       </w:r>
       <w:r>
         <w:t xml:space="preserve">be manipulated, displayed, added to DOM (a copy of it), add events to it, etc. </w:t>
@@ -2150,11 +1657,9 @@
           <w:numId w:val="1"/>
         </w:numPr>
       </w:pPr>
-      <w:proofErr w:type="spellStart"/>
       <w:r>
         <w:t>Jsonplaceholder</w:t>
       </w:r>
-      <w:proofErr w:type="spellEnd"/>
     </w:p>
     <w:p>
       <w:pPr>
@@ -2169,29 +1674,22 @@
           <w:numId w:val="1"/>
         </w:numPr>
       </w:pPr>
-      <w:proofErr w:type="spellStart"/>
       <w:r>
         <w:t>RxJS</w:t>
       </w:r>
-      <w:proofErr w:type="spellEnd"/>
-    </w:p>
-    <w:p>
-      <w:pPr>
-        <w:pStyle w:val="ListParagraph"/>
-      </w:pPr>
-    </w:p>
-    <w:p>
-      <w:pPr>
-        <w:pStyle w:val="ListParagraph"/>
-      </w:pPr>
-      <w:r>
-        <w:t xml:space="preserve">Library that supply functions to filter and manipulate the events that are returned from the subscribe API of the </w:t>
-      </w:r>
-      <w:proofErr w:type="spellStart"/>
-      <w:r>
-        <w:t>HttpClientModule</w:t>
-      </w:r>
-      <w:proofErr w:type="spellEnd"/>
+    </w:p>
+    <w:p>
+      <w:pPr>
+        <w:pStyle w:val="ListParagraph"/>
+      </w:pPr>
+    </w:p>
+    <w:p>
+      <w:pPr>
+        <w:pStyle w:val="ListParagraph"/>
+      </w:pPr>
+      <w:r>
+        <w:t>Library that supply functions to filter and manipulate the events that are returned from the subscribe API of the HttpClientModule</w:t>
+      </w:r>
       <w:r>
         <w:t>.</w:t>
       </w:r>
@@ -2204,20 +1702,10 @@
           <w:numId w:val="1"/>
         </w:numPr>
       </w:pPr>
-      <w:proofErr w:type="spellStart"/>
       <w:r>
         <w:lastRenderedPageBreak/>
-        <w:t>Superagent</w:t>
-      </w:r>
-      <w:proofErr w:type="spellEnd"/>
-      <w:r>
-        <w:t xml:space="preserve">, </w:t>
-      </w:r>
-      <w:proofErr w:type="spellStart"/>
-      <w:r>
-        <w:t>Axios</w:t>
-      </w:r>
-      <w:proofErr w:type="spellEnd"/>
+        <w:t>Superagent, Axios</w:t>
+      </w:r>
     </w:p>
     <w:p>
       <w:pPr>
@@ -2360,35 +1848,16 @@
           <w:numId w:val="1"/>
         </w:numPr>
       </w:pPr>
-      <w:proofErr w:type="spellStart"/>
-      <w:proofErr w:type="gramStart"/>
-      <w:r>
-        <w:t>this._</w:t>
-      </w:r>
-      <w:proofErr w:type="gramEnd"/>
-      <w:r>
-        <w:t>items</w:t>
-      </w:r>
-      <w:proofErr w:type="spellEnd"/>
-      <w:r>
-        <w:t xml:space="preserve"> = [ </w:t>
+      <w:r>
+        <w:t xml:space="preserve">this._items = [ </w:t>
       </w:r>
       <w:r>
         <w:rPr>
           <w:b/>
           <w:bCs/>
         </w:rPr>
-        <w:t>...</w:t>
-      </w:r>
-      <w:proofErr w:type="spellStart"/>
-      <w:r>
-        <w:rPr>
-          <w:b/>
-          <w:bCs/>
-        </w:rPr>
-        <w:t>this._items</w:t>
-      </w:r>
-      <w:proofErr w:type="spellEnd"/>
+        <w:t>...this._items</w:t>
+      </w:r>
       <w:r>
         <w:t>, new Item(title)];</w:t>
       </w:r>
@@ -2398,15 +1867,7 @@
         <w:pStyle w:val="ListParagraph"/>
       </w:pPr>
       <w:r>
-        <w:t xml:space="preserve">another way to create a new array and add an item – use of spread operator to include all the items that exist in the array, then add the </w:t>
-      </w:r>
-      <w:proofErr w:type="gramStart"/>
-      <w:r>
-        <w:t>new item</w:t>
-      </w:r>
-      <w:proofErr w:type="gramEnd"/>
-      <w:r>
-        <w:t>.</w:t>
+        <w:t>another way to create a new array and add an item – use of spread operator to include all the items that exist in the array, then add the new item.</w:t>
       </w:r>
     </w:p>
     <w:p>
@@ -2425,50 +1886,37 @@
           <w:highlight w:val="cyan"/>
         </w:rPr>
       </w:pPr>
-      <w:proofErr w:type="spellStart"/>
       <w:r>
         <w:rPr>
           <w:highlight w:val="cyan"/>
         </w:rPr>
-        <w:t>Npm</w:t>
-      </w:r>
-      <w:proofErr w:type="spellEnd"/>
+        <w:t xml:space="preserve">Npm i </w:t>
+      </w:r>
       <w:r>
         <w:rPr>
           <w:highlight w:val="cyan"/>
         </w:rPr>
-        <w:t xml:space="preserve"> </w:t>
-      </w:r>
-      <w:proofErr w:type="spellStart"/>
+        <w:t>@angular-redux/store redux</w:t>
+      </w:r>
       <w:r>
         <w:rPr>
           <w:highlight w:val="cyan"/>
         </w:rPr>
-        <w:t>i</w:t>
-      </w:r>
-      <w:proofErr w:type="spellEnd"/>
-      <w:r>
-        <w:rPr>
-          <w:highlight w:val="cyan"/>
-        </w:rPr>
-        <w:t xml:space="preserve"> </w:t>
-      </w:r>
-      <w:r>
-        <w:rPr>
-          <w:highlight w:val="cyan"/>
-        </w:rPr>
-        <w:t>@angular-redux/store redux</w:t>
-      </w:r>
-    </w:p>
-    <w:p>
-      <w:pPr>
-        <w:pStyle w:val="ListParagraph"/>
-      </w:pPr>
+        <w:t xml:space="preserve"> --save</w:t>
+      </w:r>
+    </w:p>
+    <w:p>
+      <w:pPr>
+        <w:pStyle w:val="ListParagraph"/>
+      </w:pPr>
+      <w:r>
+        <w:t>Two packages that we install when using redux</w:t>
+      </w:r>
+      <w:r>
+        <w:t>. Use –save flag to save it to packages file.</w:t>
+      </w:r>
       <w:bookmarkStart w:id="0" w:name="_GoBack"/>
       <w:bookmarkEnd w:id="0"/>
-      <w:r>
-        <w:t>Two packages that we install when using redux</w:t>
-      </w:r>
     </w:p>
     <w:p>
       <w:pPr>
@@ -2496,21 +1944,8 @@
       <w:pPr>
         <w:pStyle w:val="ListParagraph"/>
       </w:pPr>
-      <w:proofErr w:type="spellStart"/>
-      <w:r>
-        <w:t>js</w:t>
-      </w:r>
-      <w:proofErr w:type="spellEnd"/>
-      <w:r>
-        <w:t xml:space="preserve"> library for </w:t>
-      </w:r>
-      <w:proofErr w:type="spellStart"/>
-      <w:r>
-        <w:t>util</w:t>
-      </w:r>
-      <w:proofErr w:type="spellEnd"/>
-      <w:r>
-        <w:t xml:space="preserve"> functions for</w:t>
+      <w:r>
+        <w:t>js library for util functions for</w:t>
       </w:r>
       <w:r>
         <w:t xml:space="preserve"> data structure</w:t>
@@ -2525,15 +1960,7 @@
         <w:t>it</w:t>
       </w:r>
       <w:r>
-        <w:t xml:space="preserve"> always </w:t>
-      </w:r>
-      <w:proofErr w:type="gramStart"/>
-      <w:r>
-        <w:t>return</w:t>
-      </w:r>
-      <w:proofErr w:type="gramEnd"/>
-      <w:r>
-        <w:t xml:space="preserve"> new structure which is good for working with redux.</w:t>
+        <w:t xml:space="preserve"> always return new structure which is good for working with redux.</w:t>
       </w:r>
     </w:p>
     <w:p>
@@ -3854,7 +3281,7 @@
 </file>
 
 <file path=customXml/itemProps1.xml><?xml version="1.0" encoding="utf-8"?>
-<ds:datastoreItem xmlns:ds="http://schemas.openxmlformats.org/officeDocument/2006/customXml" ds:itemID="{B8A52925-476F-4D1D-9966-E3A241334309}">
+<ds:datastoreItem xmlns:ds="http://schemas.openxmlformats.org/officeDocument/2006/customXml" ds:itemID="{0748BB0C-0C77-4F4E-A729-29149F0A5BB5}">
   <ds:schemaRefs>
     <ds:schemaRef ds:uri="http://schemas.openxmlformats.org/officeDocument/2006/bibliography"/>
   </ds:schemaRefs>

</xml_diff>

<commit_message>
Changes in Notes file
</commit_message>
<xml_diff>
--- a/Notes.docx
+++ b/Notes.docx
@@ -1,6 +1,6 @@
 
 <file path=word/document.xml><?xml version="1.0" encoding="utf-8"?>
-<w:document xmlns:wpc="http://schemas.microsoft.com/office/word/2010/wordprocessingCanvas" xmlns:cx="http://schemas.microsoft.com/office/drawing/2014/chartex" xmlns:cx1="http://schemas.microsoft.com/office/drawing/2015/9/8/chartex" xmlns:cx2="http://schemas.microsoft.com/office/drawing/2015/10/21/chartex" xmlns:cx3="http://schemas.microsoft.com/office/drawing/2016/5/9/chartex" xmlns:cx4="http://schemas.microsoft.com/office/drawing/2016/5/10/chartex" xmlns:cx5="http://schemas.microsoft.com/office/drawing/2016/5/11/chartex" xmlns:cx6="http://schemas.microsoft.com/office/drawing/2016/5/12/chartex" xmlns:cx7="http://schemas.microsoft.com/office/drawing/2016/5/13/chartex" xmlns:cx8="http://schemas.microsoft.com/office/drawing/2016/5/14/chartex" xmlns:mc="http://schemas.openxmlformats.org/markup-compatibility/2006" xmlns:aink="http://schemas.microsoft.com/office/drawing/2016/ink" xmlns:am3d="http://schemas.microsoft.com/office/drawing/2017/model3d" xmlns:o="urn:schemas-microsoft-com:office:office" xmlns:r="http://schemas.openxmlformats.org/officeDocument/2006/relationships" xmlns:m="http://schemas.openxmlformats.org/officeDocument/2006/math" xmlns:v="urn:schemas-microsoft-com:vml" xmlns:wp14="http://schemas.microsoft.com/office/word/2010/wordprocessingDrawing" xmlns:wp="http://schemas.openxmlformats.org/drawingml/2006/wordprocessingDrawing" xmlns:w10="urn:schemas-microsoft-com:office:word" xmlns:w="http://schemas.openxmlformats.org/wordprocessingml/2006/main" xmlns:w14="http://schemas.microsoft.com/office/word/2010/wordml" xmlns:w15="http://schemas.microsoft.com/office/word/2012/wordml" xmlns:w16se="http://schemas.microsoft.com/office/word/2015/wordml/symex" xmlns:wpg="http://schemas.microsoft.com/office/word/2010/wordprocessingGroup" xmlns:wpi="http://schemas.microsoft.com/office/word/2010/wordprocessingInk" xmlns:wne="http://schemas.microsoft.com/office/word/2006/wordml" xmlns:wps="http://schemas.microsoft.com/office/word/2010/wordprocessingShape" mc:Ignorable="w14 w15 w16se wp14">
+<w:document xmlns:wpc="http://schemas.microsoft.com/office/word/2010/wordprocessingCanvas" xmlns:cx="http://schemas.microsoft.com/office/drawing/2014/chartex" xmlns:cx1="http://schemas.microsoft.com/office/drawing/2015/9/8/chartex" xmlns:cx2="http://schemas.microsoft.com/office/drawing/2015/10/21/chartex" xmlns:cx3="http://schemas.microsoft.com/office/drawing/2016/5/9/chartex" xmlns:cx4="http://schemas.microsoft.com/office/drawing/2016/5/10/chartex" xmlns:cx5="http://schemas.microsoft.com/office/drawing/2016/5/11/chartex" xmlns:cx6="http://schemas.microsoft.com/office/drawing/2016/5/12/chartex" xmlns:cx7="http://schemas.microsoft.com/office/drawing/2016/5/13/chartex" xmlns:cx8="http://schemas.microsoft.com/office/drawing/2016/5/14/chartex" xmlns:mc="http://schemas.openxmlformats.org/markup-compatibility/2006" xmlns:aink="http://schemas.microsoft.com/office/drawing/2016/ink" xmlns:am3d="http://schemas.microsoft.com/office/drawing/2017/model3d" xmlns:o="urn:schemas-microsoft-com:office:office" xmlns:r="http://schemas.openxmlformats.org/officeDocument/2006/relationships" xmlns:m="http://schemas.openxmlformats.org/officeDocument/2006/math" xmlns:v="urn:schemas-microsoft-com:vml" xmlns:wp14="http://schemas.microsoft.com/office/word/2010/wordprocessingDrawing" xmlns:wp="http://schemas.openxmlformats.org/drawingml/2006/wordprocessingDrawing" xmlns:w10="urn:schemas-microsoft-com:office:word" xmlns:w="http://schemas.openxmlformats.org/wordprocessingml/2006/main" xmlns:w14="http://schemas.microsoft.com/office/word/2010/wordml" xmlns:w15="http://schemas.microsoft.com/office/word/2012/wordml" xmlns:w16cid="http://schemas.microsoft.com/office/word/2016/wordml/cid" xmlns:w16se="http://schemas.microsoft.com/office/word/2015/wordml/symex" xmlns:wpg="http://schemas.microsoft.com/office/word/2010/wordprocessingGroup" xmlns:wpi="http://schemas.microsoft.com/office/word/2010/wordprocessingInk" xmlns:wne="http://schemas.microsoft.com/office/word/2006/wordml" xmlns:wps="http://schemas.microsoft.com/office/word/2010/wordprocessingShape" mc:Ignorable="w14 w15 w16se w16cid wp14">
   <w:body>
     <w:p>
       <w:pPr>
@@ -39,6 +39,10 @@
     <w:p>
       <w:pPr>
         <w:pStyle w:val="Heading1"/>
+        <w:rPr>
+          <w:sz w:val="22"/>
+          <w:szCs w:val="22"/>
+        </w:rPr>
       </w:pPr>
       <w:r>
         <w:rPr>
@@ -77,6 +81,224 @@
         <w:t>need to do/install on work computer)</w:t>
       </w:r>
     </w:p>
+    <w:p>
+      <w:pPr>
+        <w:pStyle w:val="Heading1"/>
+      </w:pPr>
+      <w:r>
+        <w:rPr>
+          <w:sz w:val="22"/>
+          <w:szCs w:val="22"/>
+        </w:rPr>
+        <w:t>(</w:t>
+      </w:r>
+      <w:r>
+        <w:rPr>
+          <w:sz w:val="22"/>
+          <w:szCs w:val="22"/>
+          <w:highlight w:val="green"/>
+        </w:rPr>
+        <w:t>highlighted</w:t>
+      </w:r>
+      <w:r>
+        <w:rPr>
+          <w:sz w:val="22"/>
+          <w:szCs w:val="22"/>
+        </w:rPr>
+        <w:t xml:space="preserve"> </w:t>
+      </w:r>
+      <w:r>
+        <w:rPr>
+          <w:sz w:val="22"/>
+          <w:szCs w:val="22"/>
+        </w:rPr>
+        <w:t>–</w:t>
+      </w:r>
+      <w:r>
+        <w:rPr>
+          <w:sz w:val="22"/>
+          <w:szCs w:val="22"/>
+        </w:rPr>
+        <w:t xml:space="preserve"> </w:t>
+      </w:r>
+      <w:r>
+        <w:rPr>
+          <w:sz w:val="22"/>
+          <w:szCs w:val="22"/>
+        </w:rPr>
+        <w:t>ng cli commands</w:t>
+      </w:r>
+      <w:r>
+        <w:rPr>
+          <w:sz w:val="22"/>
+          <w:szCs w:val="22"/>
+        </w:rPr>
+        <w:t>)</w:t>
+      </w:r>
+    </w:p>
+    <w:p/>
+    <w:p>
+      <w:r>
+        <w:t>My additions</w:t>
+      </w:r>
+      <w:r>
+        <w:t xml:space="preserve"> (</w:t>
+      </w:r>
+      <w:proofErr w:type="gramStart"/>
+      <w:r>
+        <w:t>pre course</w:t>
+      </w:r>
+      <w:proofErr w:type="gramEnd"/>
+      <w:r>
+        <w:t>)</w:t>
+      </w:r>
+      <w:r>
+        <w:t>:</w:t>
+      </w:r>
+    </w:p>
+    <w:p>
+      <w:pPr>
+        <w:pStyle w:val="ListParagraph"/>
+        <w:numPr>
+          <w:ilvl w:val="0"/>
+          <w:numId w:val="5"/>
+        </w:numPr>
+        <w:spacing w:after="0" w:line="240" w:lineRule="auto"/>
+        <w:ind w:left="540"/>
+        <w:textAlignment w:val="center"/>
+        <w:rPr>
+          <w:rFonts w:ascii="Calibri" w:eastAsia="Times New Roman" w:hAnsi="Calibri" w:cs="Calibri"/>
+          <w:highlight w:val="green"/>
+        </w:rPr>
+      </w:pPr>
+      <w:proofErr w:type="spellStart"/>
+      <w:r>
+        <w:rPr>
+          <w:rFonts w:ascii="Calibri" w:eastAsia="Times New Roman" w:hAnsi="Calibri" w:cs="Calibri"/>
+          <w:highlight w:val="green"/>
+        </w:rPr>
+        <w:t>npm</w:t>
+      </w:r>
+      <w:proofErr w:type="spellEnd"/>
+      <w:r>
+        <w:rPr>
+          <w:rFonts w:ascii="Calibri" w:eastAsia="Times New Roman" w:hAnsi="Calibri" w:cs="Calibri"/>
+          <w:highlight w:val="green"/>
+        </w:rPr>
+        <w:t xml:space="preserve"> install -g @angular/cli</w:t>
+      </w:r>
+    </w:p>
+    <w:p>
+      <w:pPr>
+        <w:pStyle w:val="ListParagraph"/>
+        <w:spacing w:after="0" w:line="240" w:lineRule="auto"/>
+        <w:ind w:left="540"/>
+        <w:textAlignment w:val="center"/>
+        <w:rPr>
+          <w:rFonts w:ascii="Calibri" w:eastAsia="Times New Roman" w:hAnsi="Calibri" w:cs="Calibri"/>
+        </w:rPr>
+      </w:pPr>
+    </w:p>
+    <w:p>
+      <w:pPr>
+        <w:pStyle w:val="ListParagraph"/>
+        <w:numPr>
+          <w:ilvl w:val="0"/>
+          <w:numId w:val="5"/>
+        </w:numPr>
+        <w:spacing w:after="0" w:line="240" w:lineRule="auto"/>
+        <w:ind w:left="540"/>
+        <w:textAlignment w:val="center"/>
+        <w:rPr>
+          <w:rFonts w:ascii="Calibri" w:eastAsia="Times New Roman" w:hAnsi="Calibri" w:cs="Calibri"/>
+          <w:highlight w:val="green"/>
+        </w:rPr>
+      </w:pPr>
+      <w:r>
+        <w:rPr>
+          <w:rFonts w:ascii="Calibri" w:eastAsia="Times New Roman" w:hAnsi="Calibri" w:cs="Calibri"/>
+          <w:highlight w:val="green"/>
+        </w:rPr>
+        <w:t>Ng new &lt;</w:t>
+      </w:r>
+      <w:proofErr w:type="spellStart"/>
+      <w:r>
+        <w:rPr>
+          <w:rFonts w:ascii="Calibri" w:eastAsia="Times New Roman" w:hAnsi="Calibri" w:cs="Calibri"/>
+          <w:highlight w:val="green"/>
+        </w:rPr>
+        <w:t>projname</w:t>
+      </w:r>
+      <w:proofErr w:type="spellEnd"/>
+      <w:r>
+        <w:rPr>
+          <w:rFonts w:ascii="Calibri" w:eastAsia="Times New Roman" w:hAnsi="Calibri" w:cs="Calibri"/>
+          <w:highlight w:val="green"/>
+        </w:rPr>
+        <w:t>&gt;</w:t>
+      </w:r>
+    </w:p>
+    <w:p>
+      <w:pPr>
+        <w:spacing w:after="0" w:line="240" w:lineRule="auto"/>
+        <w:ind w:left="540"/>
+        <w:rPr>
+          <w:rFonts w:ascii="Calibri" w:eastAsia="Times New Roman" w:hAnsi="Calibri" w:cs="Calibri"/>
+        </w:rPr>
+      </w:pPr>
+      <w:r>
+        <w:rPr>
+          <w:rFonts w:ascii="Calibri" w:eastAsia="Times New Roman" w:hAnsi="Calibri" w:cs="Calibri"/>
+        </w:rPr>
+        <w:t>To create a new (cli) project</w:t>
+      </w:r>
+    </w:p>
+    <w:p>
+      <w:pPr>
+        <w:spacing w:after="0" w:line="240" w:lineRule="auto"/>
+        <w:ind w:left="540"/>
+        <w:rPr>
+          <w:rFonts w:ascii="Calibri" w:eastAsia="Times New Roman" w:hAnsi="Calibri" w:cs="Calibri"/>
+        </w:rPr>
+      </w:pPr>
+      <w:r>
+        <w:rPr>
+          <w:rFonts w:ascii="Calibri" w:eastAsia="Times New Roman" w:hAnsi="Calibri" w:cs="Calibri"/>
+        </w:rPr>
+        <w:t> </w:t>
+      </w:r>
+    </w:p>
+    <w:p>
+      <w:pPr>
+        <w:numPr>
+          <w:ilvl w:val="0"/>
+          <w:numId w:val="6"/>
+        </w:numPr>
+        <w:spacing w:after="0" w:line="240" w:lineRule="auto"/>
+        <w:ind w:left="540"/>
+        <w:textAlignment w:val="center"/>
+        <w:rPr>
+          <w:rFonts w:ascii="Calibri" w:eastAsia="Times New Roman" w:hAnsi="Calibri" w:cs="Calibri"/>
+          <w:highlight w:val="green"/>
+        </w:rPr>
+      </w:pPr>
+      <w:r>
+        <w:rPr>
+          <w:rFonts w:ascii="Calibri" w:eastAsia="Times New Roman" w:hAnsi="Calibri" w:cs="Calibri"/>
+          <w:highlight w:val="green"/>
+        </w:rPr>
+        <w:t xml:space="preserve">Ng </w:t>
+      </w:r>
+      <w:proofErr w:type="gramStart"/>
+      <w:r>
+        <w:rPr>
+          <w:rFonts w:ascii="Calibri" w:eastAsia="Times New Roman" w:hAnsi="Calibri" w:cs="Calibri"/>
+          <w:highlight w:val="green"/>
+        </w:rPr>
+        <w:t>serve</w:t>
+      </w:r>
+      <w:proofErr w:type="gramEnd"/>
+    </w:p>
     <w:p/>
     <w:p>
       <w:pPr>
@@ -105,11 +327,64 @@
         <w:rPr>
           <w:highlight w:val="cyan"/>
         </w:rPr>
-        <w:t>Install nvm</w:t>
-      </w:r>
+        <w:t xml:space="preserve">Install </w:t>
+      </w:r>
+      <w:proofErr w:type="spellStart"/>
+      <w:r>
+        <w:rPr>
+          <w:highlight w:val="cyan"/>
+        </w:rPr>
+        <w:t>nvm</w:t>
+      </w:r>
+      <w:proofErr w:type="spellEnd"/>
       <w:r>
         <w:t xml:space="preserve"> (node version manager)</w:t>
       </w:r>
+      <w:r>
+        <w:rPr>
+          <w:sz w:val="40"/>
+          <w:szCs w:val="40"/>
+        </w:rPr>
+        <w:t xml:space="preserve"> </w:t>
+      </w:r>
+      <w:r>
+        <w:rPr>
+          <w:sz w:val="40"/>
+          <w:szCs w:val="40"/>
+        </w:rPr>
+        <w:sym w:font="Wingdings 2" w:char="F050"/>
+      </w:r>
+      <w:r>
+        <w:rPr>
+          <w:sz w:val="40"/>
+          <w:szCs w:val="40"/>
+        </w:rPr>
+        <w:sym w:font="Wingdings 2" w:char="F050"/>
+      </w:r>
+    </w:p>
+    <w:p>
+      <w:pPr>
+        <w:pStyle w:val="ListParagraph"/>
+        <w:rPr>
+          <w:rStyle w:val="Hyperlink"/>
+        </w:rPr>
+      </w:pPr>
+      <w:proofErr w:type="spellStart"/>
+      <w:r>
+        <w:t>Nvm</w:t>
+      </w:r>
+      <w:proofErr w:type="spellEnd"/>
+      <w:r>
+        <w:t xml:space="preserve"> for windows: </w:t>
+      </w:r>
+      <w:hyperlink r:id="rId6" w:history="1">
+        <w:r>
+          <w:rPr>
+            <w:rStyle w:val="Hyperlink"/>
+          </w:rPr>
+          <w:t>https://github.com/hakobera/nvmw</w:t>
+        </w:r>
+      </w:hyperlink>
     </w:p>
     <w:p>
       <w:pPr>
@@ -135,7 +410,7 @@
       <w:pPr>
         <w:pStyle w:val="ListParagraph"/>
       </w:pPr>
-      <w:hyperlink r:id="rId6" w:history="1">
+      <w:hyperlink r:id="rId7" w:history="1">
         <w:r>
           <w:rPr>
             <w:rStyle w:val="Hyperlink"/>
@@ -165,7 +440,7 @@
       <w:pPr>
         <w:pStyle w:val="ListParagraph"/>
       </w:pPr>
-      <w:hyperlink r:id="rId7" w:history="1">
+      <w:hyperlink r:id="rId8" w:history="1">
         <w:r>
           <w:rPr>
             <w:rStyle w:val="Hyperlink"/>
@@ -209,15 +484,41 @@
           <w:ilvl w:val="0"/>
           <w:numId w:val="1"/>
         </w:numPr>
-      </w:pPr>
-      <w:r>
+        <w:rPr>
+          <w:highlight w:val="green"/>
+        </w:rPr>
+      </w:pPr>
+      <w:r>
+        <w:rPr>
+          <w:highlight w:val="green"/>
+        </w:rPr>
         <w:t>ng g c</w:t>
       </w:r>
       <w:r>
+        <w:rPr>
+          <w:highlight w:val="green"/>
+        </w:rPr>
         <w:t xml:space="preserve"> </w:t>
       </w:r>
       <w:r>
-        <w:t>&lt;componentName&gt;</w:t>
+        <w:rPr>
+          <w:highlight w:val="green"/>
+        </w:rPr>
+        <w:t>&lt;</w:t>
+      </w:r>
+      <w:proofErr w:type="spellStart"/>
+      <w:r>
+        <w:rPr>
+          <w:highlight w:val="green"/>
+        </w:rPr>
+        <w:t>componentName</w:t>
+      </w:r>
+      <w:proofErr w:type="spellEnd"/>
+      <w:r>
+        <w:rPr>
+          <w:highlight w:val="green"/>
+        </w:rPr>
+        <w:t>&gt;</w:t>
       </w:r>
     </w:p>
     <w:p>
@@ -247,14 +548,44 @@
       <w:r>
         <w:t xml:space="preserve"> </w:t>
       </w:r>
+      <w:proofErr w:type="gramStart"/>
       <w:r>
         <w:rPr>
           <w:highlight w:val="cyan"/>
         </w:rPr>
-        <w:t>in .angular-cli.json</w:t>
-      </w:r>
+        <w:t>in .angular</w:t>
+      </w:r>
+      <w:proofErr w:type="gramEnd"/>
+      <w:r>
+        <w:rPr>
+          <w:highlight w:val="cyan"/>
+        </w:rPr>
+        <w:t>-</w:t>
+      </w:r>
+      <w:proofErr w:type="spellStart"/>
+      <w:r>
+        <w:rPr>
+          <w:highlight w:val="cyan"/>
+        </w:rPr>
+        <w:t>cli.json</w:t>
+      </w:r>
+      <w:proofErr w:type="spellEnd"/>
       <w:r>
         <w:t>:</w:t>
+      </w:r>
+      <w:r>
+        <w:rPr>
+          <w:sz w:val="40"/>
+          <w:szCs w:val="40"/>
+        </w:rPr>
+        <w:t xml:space="preserve"> </w:t>
+      </w:r>
+      <w:r>
+        <w:rPr>
+          <w:sz w:val="40"/>
+          <w:szCs w:val="40"/>
+        </w:rPr>
+        <w:sym w:font="Wingdings 2" w:char="F050"/>
       </w:r>
     </w:p>
     <w:p>
@@ -314,7 +645,27 @@
           <w:sz w:val="21"/>
           <w:szCs w:val="21"/>
         </w:rPr>
-        <w:t>"styleExt"</w:t>
+        <w:t>"</w:t>
+      </w:r>
+      <w:proofErr w:type="spellStart"/>
+      <w:r>
+        <w:rPr>
+          <w:rFonts w:ascii="Consolas" w:eastAsia="Times New Roman" w:hAnsi="Consolas" w:cs="Times New Roman"/>
+          <w:color w:val="9CDCFE"/>
+          <w:sz w:val="21"/>
+          <w:szCs w:val="21"/>
+        </w:rPr>
+        <w:t>styleExt</w:t>
+      </w:r>
+      <w:proofErr w:type="spellEnd"/>
+      <w:r>
+        <w:rPr>
+          <w:rFonts w:ascii="Consolas" w:eastAsia="Times New Roman" w:hAnsi="Consolas" w:cs="Times New Roman"/>
+          <w:color w:val="9CDCFE"/>
+          <w:sz w:val="21"/>
+          <w:szCs w:val="21"/>
+        </w:rPr>
+        <w:t>"</w:t>
       </w:r>
       <w:r>
         <w:rPr>
@@ -332,7 +683,27 @@
           <w:sz w:val="21"/>
           <w:szCs w:val="21"/>
         </w:rPr>
-        <w:t>"css"</w:t>
+        <w:t>"</w:t>
+      </w:r>
+      <w:proofErr w:type="spellStart"/>
+      <w:r>
+        <w:rPr>
+          <w:rFonts w:ascii="Consolas" w:eastAsia="Times New Roman" w:hAnsi="Consolas" w:cs="Times New Roman"/>
+          <w:color w:val="CE9178"/>
+          <w:sz w:val="21"/>
+          <w:szCs w:val="21"/>
+        </w:rPr>
+        <w:t>css</w:t>
+      </w:r>
+      <w:proofErr w:type="spellEnd"/>
+      <w:r>
+        <w:rPr>
+          <w:rFonts w:ascii="Consolas" w:eastAsia="Times New Roman" w:hAnsi="Consolas" w:cs="Times New Roman"/>
+          <w:color w:val="CE9178"/>
+          <w:sz w:val="21"/>
+          <w:szCs w:val="21"/>
+        </w:rPr>
+        <w:t>"</w:t>
       </w:r>
       <w:r>
         <w:rPr>
@@ -410,7 +781,27 @@
           <w:sz w:val="21"/>
           <w:szCs w:val="21"/>
         </w:rPr>
-        <w:t>"inlineTemplate"</w:t>
+        <w:t>"</w:t>
+      </w:r>
+      <w:proofErr w:type="spellStart"/>
+      <w:r>
+        <w:rPr>
+          <w:rFonts w:ascii="Consolas" w:eastAsia="Times New Roman" w:hAnsi="Consolas" w:cs="Times New Roman"/>
+          <w:color w:val="9CDCFE"/>
+          <w:sz w:val="21"/>
+          <w:szCs w:val="21"/>
+        </w:rPr>
+        <w:t>inlineTemplate</w:t>
+      </w:r>
+      <w:proofErr w:type="spellEnd"/>
+      <w:r>
+        <w:rPr>
+          <w:rFonts w:ascii="Consolas" w:eastAsia="Times New Roman" w:hAnsi="Consolas" w:cs="Times New Roman"/>
+          <w:color w:val="9CDCFE"/>
+          <w:sz w:val="21"/>
+          <w:szCs w:val="21"/>
+        </w:rPr>
+        <w:t>"</w:t>
       </w:r>
       <w:r>
         <w:rPr>
@@ -421,6 +812,7 @@
         </w:rPr>
         <w:t xml:space="preserve">: </w:t>
       </w:r>
+      <w:proofErr w:type="gramStart"/>
       <w:r>
         <w:rPr>
           <w:rFonts w:ascii="Consolas" w:eastAsia="Times New Roman" w:hAnsi="Consolas" w:cs="Times New Roman"/>
@@ -439,6 +831,7 @@
         </w:rPr>
         <w:t xml:space="preserve">,   </w:t>
       </w:r>
+      <w:proofErr w:type="gramEnd"/>
       <w:r>
         <w:rPr>
           <w:rFonts w:ascii="Consolas" w:eastAsia="Times New Roman" w:hAnsi="Consolas" w:cs="Times New Roman"/>
@@ -446,7 +839,27 @@
           <w:sz w:val="21"/>
           <w:szCs w:val="21"/>
         </w:rPr>
-        <w:t>//dont cerate html file</w:t>
+        <w:t>//</w:t>
+      </w:r>
+      <w:proofErr w:type="spellStart"/>
+      <w:r>
+        <w:rPr>
+          <w:rFonts w:ascii="Consolas" w:eastAsia="Times New Roman" w:hAnsi="Consolas" w:cs="Times New Roman"/>
+          <w:color w:val="608B4E"/>
+          <w:sz w:val="21"/>
+          <w:szCs w:val="21"/>
+        </w:rPr>
+        <w:t>dont</w:t>
+      </w:r>
+      <w:proofErr w:type="spellEnd"/>
+      <w:r>
+        <w:rPr>
+          <w:rFonts w:ascii="Consolas" w:eastAsia="Times New Roman" w:hAnsi="Consolas" w:cs="Times New Roman"/>
+          <w:color w:val="608B4E"/>
+          <w:sz w:val="21"/>
+          <w:szCs w:val="21"/>
+        </w:rPr>
+        <w:t xml:space="preserve"> cerate html file</w:t>
       </w:r>
     </w:p>
     <w:p>
@@ -476,7 +889,27 @@
           <w:sz w:val="21"/>
           <w:szCs w:val="21"/>
         </w:rPr>
-        <w:t>"inlineStyle"</w:t>
+        <w:t>"</w:t>
+      </w:r>
+      <w:proofErr w:type="spellStart"/>
+      <w:r>
+        <w:rPr>
+          <w:rFonts w:ascii="Consolas" w:eastAsia="Times New Roman" w:hAnsi="Consolas" w:cs="Times New Roman"/>
+          <w:color w:val="9CDCFE"/>
+          <w:sz w:val="21"/>
+          <w:szCs w:val="21"/>
+        </w:rPr>
+        <w:t>inlineStyle</w:t>
+      </w:r>
+      <w:proofErr w:type="spellEnd"/>
+      <w:r>
+        <w:rPr>
+          <w:rFonts w:ascii="Consolas" w:eastAsia="Times New Roman" w:hAnsi="Consolas" w:cs="Times New Roman"/>
+          <w:color w:val="9CDCFE"/>
+          <w:sz w:val="21"/>
+          <w:szCs w:val="21"/>
+        </w:rPr>
+        <w:t>"</w:t>
       </w:r>
       <w:r>
         <w:rPr>
@@ -487,6 +920,7 @@
         </w:rPr>
         <w:t xml:space="preserve">: </w:t>
       </w:r>
+      <w:proofErr w:type="gramStart"/>
       <w:r>
         <w:rPr>
           <w:rFonts w:ascii="Consolas" w:eastAsia="Times New Roman" w:hAnsi="Consolas" w:cs="Times New Roman"/>
@@ -503,7 +937,17 @@
           <w:sz w:val="21"/>
           <w:szCs w:val="21"/>
         </w:rPr>
-        <w:t xml:space="preserve">,    </w:t>
+        <w:t xml:space="preserve">,   </w:t>
+      </w:r>
+      <w:proofErr w:type="gramEnd"/>
+      <w:r>
+        <w:rPr>
+          <w:rFonts w:ascii="Consolas" w:eastAsia="Times New Roman" w:hAnsi="Consolas" w:cs="Times New Roman"/>
+          <w:color w:val="D4D4D4"/>
+          <w:sz w:val="21"/>
+          <w:szCs w:val="21"/>
+        </w:rPr>
+        <w:t xml:space="preserve"> </w:t>
       </w:r>
       <w:r>
         <w:rPr>
@@ -512,7 +956,47 @@
           <w:sz w:val="21"/>
           <w:szCs w:val="21"/>
         </w:rPr>
-        <w:t>//dont create css file</w:t>
+        <w:t>//</w:t>
+      </w:r>
+      <w:proofErr w:type="spellStart"/>
+      <w:r>
+        <w:rPr>
+          <w:rFonts w:ascii="Consolas" w:eastAsia="Times New Roman" w:hAnsi="Consolas" w:cs="Times New Roman"/>
+          <w:color w:val="608B4E"/>
+          <w:sz w:val="21"/>
+          <w:szCs w:val="21"/>
+        </w:rPr>
+        <w:t>dont</w:t>
+      </w:r>
+      <w:proofErr w:type="spellEnd"/>
+      <w:r>
+        <w:rPr>
+          <w:rFonts w:ascii="Consolas" w:eastAsia="Times New Roman" w:hAnsi="Consolas" w:cs="Times New Roman"/>
+          <w:color w:val="608B4E"/>
+          <w:sz w:val="21"/>
+          <w:szCs w:val="21"/>
+        </w:rPr>
+        <w:t xml:space="preserve"> create </w:t>
+      </w:r>
+      <w:proofErr w:type="spellStart"/>
+      <w:r>
+        <w:rPr>
+          <w:rFonts w:ascii="Consolas" w:eastAsia="Times New Roman" w:hAnsi="Consolas" w:cs="Times New Roman"/>
+          <w:color w:val="608B4E"/>
+          <w:sz w:val="21"/>
+          <w:szCs w:val="21"/>
+        </w:rPr>
+        <w:t>css</w:t>
+      </w:r>
+      <w:proofErr w:type="spellEnd"/>
+      <w:r>
+        <w:rPr>
+          <w:rFonts w:ascii="Consolas" w:eastAsia="Times New Roman" w:hAnsi="Consolas" w:cs="Times New Roman"/>
+          <w:color w:val="608B4E"/>
+          <w:sz w:val="21"/>
+          <w:szCs w:val="21"/>
+        </w:rPr>
+        <w:t xml:space="preserve"> file</w:t>
       </w:r>
     </w:p>
     <w:p>
@@ -553,6 +1037,7 @@
         </w:rPr>
         <w:t xml:space="preserve">: </w:t>
       </w:r>
+      <w:proofErr w:type="gramStart"/>
       <w:r>
         <w:rPr>
           <w:rFonts w:ascii="Consolas" w:eastAsia="Times New Roman" w:hAnsi="Consolas" w:cs="Times New Roman"/>
@@ -569,7 +1054,17 @@
           <w:sz w:val="21"/>
           <w:szCs w:val="21"/>
         </w:rPr>
-        <w:t xml:space="preserve">,    </w:t>
+        <w:t xml:space="preserve">,   </w:t>
+      </w:r>
+      <w:proofErr w:type="gramEnd"/>
+      <w:r>
+        <w:rPr>
+          <w:rFonts w:ascii="Consolas" w:eastAsia="Times New Roman" w:hAnsi="Consolas" w:cs="Times New Roman"/>
+          <w:color w:val="D4D4D4"/>
+          <w:sz w:val="21"/>
+          <w:szCs w:val="21"/>
+        </w:rPr>
+        <w:t xml:space="preserve"> </w:t>
       </w:r>
       <w:r>
         <w:rPr>
@@ -578,7 +1073,27 @@
           <w:sz w:val="21"/>
           <w:szCs w:val="21"/>
         </w:rPr>
-        <w:t>//dont create testing file</w:t>
+        <w:t>//</w:t>
+      </w:r>
+      <w:proofErr w:type="spellStart"/>
+      <w:r>
+        <w:rPr>
+          <w:rFonts w:ascii="Consolas" w:eastAsia="Times New Roman" w:hAnsi="Consolas" w:cs="Times New Roman"/>
+          <w:color w:val="608B4E"/>
+          <w:sz w:val="21"/>
+          <w:szCs w:val="21"/>
+        </w:rPr>
+        <w:t>dont</w:t>
+      </w:r>
+      <w:proofErr w:type="spellEnd"/>
+      <w:r>
+        <w:rPr>
+          <w:rFonts w:ascii="Consolas" w:eastAsia="Times New Roman" w:hAnsi="Consolas" w:cs="Times New Roman"/>
+          <w:color w:val="608B4E"/>
+          <w:sz w:val="21"/>
+          <w:szCs w:val="21"/>
+        </w:rPr>
+        <w:t xml:space="preserve"> create testing file</w:t>
       </w:r>
     </w:p>
     <w:p>
@@ -644,7 +1159,27 @@
           <w:sz w:val="21"/>
           <w:szCs w:val="21"/>
         </w:rPr>
-        <w:t>//dont create in folder</w:t>
+        <w:t>//</w:t>
+      </w:r>
+      <w:proofErr w:type="spellStart"/>
+      <w:r>
+        <w:rPr>
+          <w:rFonts w:ascii="Consolas" w:eastAsia="Times New Roman" w:hAnsi="Consolas" w:cs="Times New Roman"/>
+          <w:color w:val="608B4E"/>
+          <w:sz w:val="21"/>
+          <w:szCs w:val="21"/>
+        </w:rPr>
+        <w:t>dont</w:t>
+      </w:r>
+      <w:proofErr w:type="spellEnd"/>
+      <w:r>
+        <w:rPr>
+          <w:rFonts w:ascii="Consolas" w:eastAsia="Times New Roman" w:hAnsi="Consolas" w:cs="Times New Roman"/>
+          <w:color w:val="608B4E"/>
+          <w:sz w:val="21"/>
+          <w:szCs w:val="21"/>
+        </w:rPr>
+        <w:t xml:space="preserve"> create in folder</w:t>
       </w:r>
     </w:p>
     <w:p>
@@ -687,14 +1222,8 @@
         </w:numPr>
       </w:pPr>
       <w:r>
-        <w:t>Ctrl-shift-P in VS code to have line for commands</w:t>
-      </w:r>
-    </w:p>
-    <w:p>
-      <w:pPr>
-        <w:pStyle w:val="ListParagraph"/>
-        <w:ind w:left="1080"/>
-      </w:pPr>
+        <w:br w:type="page"/>
+      </w:r>
     </w:p>
     <w:p>
       <w:pPr>
@@ -705,12 +1234,26 @@
         </w:numPr>
       </w:pPr>
       <w:r>
-        <w:t>Check how to auto add imports in VS code?</w:t>
-      </w:r>
-    </w:p>
-    <w:p>
-      <w:pPr>
-        <w:pStyle w:val="ListParagraph"/>
+        <w:lastRenderedPageBreak/>
+        <w:t>Ctrl-shift-P in VS code to have line</w:t>
+      </w:r>
+      <w:r>
+        <w:t xml:space="preserve"> on the top</w:t>
+      </w:r>
+      <w:r>
+        <w:t xml:space="preserve"> for </w:t>
+      </w:r>
+      <w:r>
+        <w:t xml:space="preserve">quick </w:t>
+      </w:r>
+      <w:r>
+        <w:t>commands</w:t>
+      </w:r>
+    </w:p>
+    <w:p>
+      <w:pPr>
+        <w:pStyle w:val="ListParagraph"/>
+        <w:ind w:left="1080"/>
       </w:pPr>
     </w:p>
     <w:p>
@@ -722,10 +1265,10 @@
         </w:numPr>
       </w:pPr>
       <w:r>
-        <w:t>Check VS code cheat sheet</w:t>
-      </w:r>
-      <w:r>
-        <w:t xml:space="preserve"> (auto change attribute to binded attribute)</w:t>
+        <w:t>Check how to auto add imports in VS code?</w:t>
+      </w:r>
+      <w:r>
+        <w:t xml:space="preserve"> Ctrl+.</w:t>
       </w:r>
     </w:p>
     <w:p>
@@ -742,7 +1285,43 @@
         </w:numPr>
       </w:pPr>
       <w:r>
-        <w:t>Checkout stackblitz – online IDE</w:t>
+        <w:t>Check VS code cheat sheet</w:t>
+      </w:r>
+      <w:r>
+        <w:t xml:space="preserve"> (auto change attribute to </w:t>
+      </w:r>
+      <w:proofErr w:type="spellStart"/>
+      <w:r>
+        <w:t>binded</w:t>
+      </w:r>
+      <w:proofErr w:type="spellEnd"/>
+      <w:r>
+        <w:t xml:space="preserve"> attribute)</w:t>
+      </w:r>
+    </w:p>
+    <w:p>
+      <w:pPr>
+        <w:pStyle w:val="ListParagraph"/>
+      </w:pPr>
+    </w:p>
+    <w:p>
+      <w:pPr>
+        <w:pStyle w:val="ListParagraph"/>
+        <w:numPr>
+          <w:ilvl w:val="0"/>
+          <w:numId w:val="2"/>
+        </w:numPr>
+      </w:pPr>
+      <w:r>
+        <w:t xml:space="preserve">Checkout </w:t>
+      </w:r>
+      <w:proofErr w:type="spellStart"/>
+      <w:r>
+        <w:t>stackblitz</w:t>
+      </w:r>
+      <w:proofErr w:type="spellEnd"/>
+      <w:r>
+        <w:t xml:space="preserve"> – online IDE</w:t>
       </w:r>
     </w:p>
     <w:p>
@@ -753,7 +1332,7 @@
           <w:rtl/>
         </w:rPr>
       </w:pPr>
-      <w:hyperlink r:id="rId8" w:history="1">
+      <w:hyperlink r:id="rId9" w:history="1">
         <w:r>
           <w:rPr>
             <w:rStyle w:val="Hyperlink"/>
@@ -804,6 +1383,13 @@
         </w:rPr>
         <w:sym w:font="Wingdings 2" w:char="F050"/>
       </w:r>
+      <w:r>
+        <w:rPr>
+          <w:sz w:val="40"/>
+          <w:szCs w:val="40"/>
+        </w:rPr>
+        <w:sym w:font="Wingdings 2" w:char="F050"/>
+      </w:r>
     </w:p>
     <w:p>
       <w:pPr>
@@ -836,7 +1422,6 @@
         <w:ind w:left="1080"/>
       </w:pPr>
       <w:r>
-        <w:lastRenderedPageBreak/>
         <w:t>Chrome-&gt;settings-&gt;show user agent shadow DOM</w:t>
       </w:r>
     </w:p>
@@ -871,7 +1456,7 @@
         <w:pStyle w:val="ListParagraph"/>
         <w:ind w:left="1080"/>
       </w:pPr>
-      <w:hyperlink r:id="rId9" w:history="1">
+      <w:hyperlink r:id="rId10" w:history="1">
         <w:r>
           <w:rPr>
             <w:rStyle w:val="Hyperlink"/>
@@ -895,7 +1480,15 @@
         </w:numPr>
       </w:pPr>
       <w:r>
-        <w:t>check gitub user</w:t>
+        <w:t xml:space="preserve">check </w:t>
+      </w:r>
+      <w:proofErr w:type="spellStart"/>
+      <w:r>
+        <w:t>gitub</w:t>
+      </w:r>
+      <w:proofErr w:type="spellEnd"/>
+      <w:r>
+        <w:t xml:space="preserve"> user</w:t>
       </w:r>
       <w:r>
         <w:t xml:space="preserve"> for pushing the exercise </w:t>
@@ -925,7 +1518,7 @@
           <w:rtl/>
         </w:rPr>
       </w:pPr>
-      <w:hyperlink r:id="rId10" w:history="1">
+      <w:hyperlink r:id="rId11" w:history="1">
         <w:r>
           <w:rPr>
             <w:rStyle w:val="Hyperlink"/>
@@ -962,7 +1555,21 @@
         <w:rPr>
           <w:highlight w:val="cyan"/>
         </w:rPr>
-        <w:t>download the resources from github that Nir sends</w:t>
+        <w:t xml:space="preserve">download the resources from </w:t>
+      </w:r>
+      <w:proofErr w:type="spellStart"/>
+      <w:r>
+        <w:rPr>
+          <w:highlight w:val="cyan"/>
+        </w:rPr>
+        <w:t>github</w:t>
+      </w:r>
+      <w:proofErr w:type="spellEnd"/>
+      <w:r>
+        <w:rPr>
+          <w:highlight w:val="cyan"/>
+        </w:rPr>
+        <w:t xml:space="preserve"> that Nir sends</w:t>
       </w:r>
       <w:r>
         <w:rPr>
@@ -980,6 +1587,13 @@
         </w:rPr>
         <w:sym w:font="Wingdings 2" w:char="F050"/>
       </w:r>
+      <w:r>
+        <w:rPr>
+          <w:sz w:val="40"/>
+          <w:szCs w:val="40"/>
+        </w:rPr>
+        <w:sym w:font="Wingdings 2" w:char="F050"/>
+      </w:r>
     </w:p>
     <w:p>
       <w:pPr>
@@ -998,7 +1612,15 @@
         </w:numPr>
       </w:pPr>
       <w:r>
-        <w:t>create project todos for exercise</w:t>
+        <w:t xml:space="preserve">create project </w:t>
+      </w:r>
+      <w:proofErr w:type="spellStart"/>
+      <w:r>
+        <w:t>todos</w:t>
+      </w:r>
+      <w:proofErr w:type="spellEnd"/>
+      <w:r>
+        <w:t xml:space="preserve"> for exercise</w:t>
       </w:r>
       <w:r>
         <w:rPr>
@@ -1057,6 +1679,13 @@
         </w:rPr>
         <w:sym w:font="Wingdings 2" w:char="F050"/>
       </w:r>
+      <w:r>
+        <w:rPr>
+          <w:sz w:val="40"/>
+          <w:szCs w:val="40"/>
+        </w:rPr>
+        <w:sym w:font="Wingdings 2" w:char="F050"/>
+      </w:r>
     </w:p>
     <w:p>
       <w:pPr>
@@ -1086,8 +1715,14 @@
           <w:ilvl w:val="0"/>
           <w:numId w:val="4"/>
         </w:numPr>
-      </w:pPr>
-      <w:r>
+        <w:rPr>
+          <w:highlight w:val="green"/>
+        </w:rPr>
+      </w:pPr>
+      <w:r>
+        <w:rPr>
+          <w:highlight w:val="green"/>
+        </w:rPr>
         <w:t>ng g m &lt;module name&gt;</w:t>
       </w:r>
     </w:p>
@@ -1111,15 +1746,63 @@
           <w:ilvl w:val="0"/>
           <w:numId w:val="1"/>
         </w:numPr>
-      </w:pPr>
-      <w:r>
+        <w:rPr>
+          <w:highlight w:val="green"/>
+        </w:rPr>
+      </w:pPr>
+      <w:r>
+        <w:rPr>
+          <w:highlight w:val="green"/>
+        </w:rPr>
         <w:t xml:space="preserve">ng g c </w:t>
       </w:r>
       <w:r>
-        <w:t>(optional &lt;modulePath&gt;/)</w:t>
-      </w:r>
-      <w:r>
-        <w:t>&lt;componentName&gt;</w:t>
+        <w:rPr>
+          <w:highlight w:val="green"/>
+        </w:rPr>
+        <w:t>(optional &lt;</w:t>
+      </w:r>
+      <w:proofErr w:type="spellStart"/>
+      <w:r>
+        <w:rPr>
+          <w:highlight w:val="green"/>
+        </w:rPr>
+        <w:t>modulePath</w:t>
+      </w:r>
+      <w:proofErr w:type="spellEnd"/>
+      <w:r>
+        <w:rPr>
+          <w:highlight w:val="green"/>
+        </w:rPr>
+        <w:t>&gt;</w:t>
+      </w:r>
+      <w:proofErr w:type="gramStart"/>
+      <w:r>
+        <w:rPr>
+          <w:highlight w:val="green"/>
+        </w:rPr>
+        <w:t>/)</w:t>
+      </w:r>
+      <w:r>
+        <w:rPr>
+          <w:highlight w:val="green"/>
+        </w:rPr>
+        <w:t>&lt;</w:t>
+      </w:r>
+      <w:proofErr w:type="spellStart"/>
+      <w:proofErr w:type="gramEnd"/>
+      <w:r>
+        <w:rPr>
+          <w:highlight w:val="green"/>
+        </w:rPr>
+        <w:t>componentName</w:t>
+      </w:r>
+      <w:proofErr w:type="spellEnd"/>
+      <w:r>
+        <w:rPr>
+          <w:highlight w:val="green"/>
+        </w:rPr>
+        <w:t>&gt;</w:t>
       </w:r>
     </w:p>
     <w:p>
@@ -1166,7 +1849,15 @@
         <w:t>Com</w:t>
       </w:r>
       <w:r>
-        <w:t>ponent out of the box of NG that is included in CommonComponent, allow to add content in certain sections like a master page.</w:t>
+        <w:t xml:space="preserve">ponent out of the box of NG that is included in </w:t>
+      </w:r>
+      <w:proofErr w:type="spellStart"/>
+      <w:r>
+        <w:t>CommonComponent</w:t>
+      </w:r>
+      <w:proofErr w:type="spellEnd"/>
+      <w:r>
+        <w:t>, allow to add content in certain sections like a master page.</w:t>
       </w:r>
     </w:p>
     <w:p>
@@ -1185,7 +1876,15 @@
         <w:ind w:left="720"/>
       </w:pPr>
       <w:r>
-        <w:t xml:space="preserve">VS code – ctrl + . </w:t>
+        <w:t xml:space="preserve">VS code – ctrl </w:t>
+      </w:r>
+      <w:proofErr w:type="gramStart"/>
+      <w:r>
+        <w:t>+ .</w:t>
+      </w:r>
+      <w:proofErr w:type="gramEnd"/>
+      <w:r>
+        <w:t xml:space="preserve"> </w:t>
       </w:r>
     </w:p>
     <w:p>
@@ -1209,11 +1908,16 @@
         <w:ind w:left="720"/>
       </w:pPr>
       <w:r>
-        <w:t>*n</w:t>
+        <w:t>*</w:t>
+      </w:r>
+      <w:proofErr w:type="spellStart"/>
+      <w:r>
+        <w:t>n</w:t>
       </w:r>
       <w:r>
         <w:t>gfor</w:t>
       </w:r>
+      <w:proofErr w:type="spellEnd"/>
     </w:p>
     <w:p>
       <w:pPr>
@@ -1231,7 +1935,15 @@
         <w:pStyle w:val="ListParagraph"/>
       </w:pPr>
       <w:r>
-        <w:t>*ngFor="let item of items"</w:t>
+        <w:t>*</w:t>
+      </w:r>
+      <w:proofErr w:type="spellStart"/>
+      <w:r>
+        <w:t>ngFor</w:t>
+      </w:r>
+      <w:proofErr w:type="spellEnd"/>
+      <w:r>
+        <w:t>="let item of items"</w:t>
       </w:r>
     </w:p>
     <w:p>
@@ -1250,8 +1962,21 @@
         <w:ind w:left="810" w:hanging="450"/>
       </w:pPr>
       <w:r>
-        <w:t>In es6 var is deprecated and now we use let and const</w:t>
-      </w:r>
+        <w:t xml:space="preserve">In es6 </w:t>
+      </w:r>
+      <w:proofErr w:type="spellStart"/>
+      <w:r>
+        <w:t>var</w:t>
+      </w:r>
+      <w:proofErr w:type="spellEnd"/>
+      <w:r>
+        <w:t xml:space="preserve"> is deprecated and now we use let and </w:t>
+      </w:r>
+      <w:proofErr w:type="spellStart"/>
+      <w:r>
+        <w:t>const</w:t>
+      </w:r>
+      <w:proofErr w:type="spellEnd"/>
     </w:p>
     <w:p>
       <w:pPr>
@@ -1261,8 +1986,13 @@
           <w:numId w:val="3"/>
         </w:numPr>
       </w:pPr>
-      <w:r>
-        <w:t xml:space="preserve">Const is used for variables which are </w:t>
+      <w:proofErr w:type="spellStart"/>
+      <w:r>
+        <w:t>Const</w:t>
+      </w:r>
+      <w:proofErr w:type="spellEnd"/>
+      <w:r>
+        <w:t xml:space="preserve"> is used for variables which are </w:t>
       </w:r>
       <w:r>
         <w:t>not changing</w:t>
@@ -1277,7 +2007,6 @@
         </w:numPr>
       </w:pPr>
       <w:r>
-        <w:lastRenderedPageBreak/>
         <w:t>Let for all others. Also</w:t>
       </w:r>
       <w:r>
@@ -1306,22 +2035,42 @@
         <w:ind w:left="810" w:hanging="720"/>
       </w:pPr>
       <w:r>
-        <w:t>(keypress.enter)</w:t>
-      </w:r>
-      <w:r>
-        <w:t xml:space="preserve"> or (keypress.escape</w:t>
-      </w:r>
+        <w:t>(</w:t>
+      </w:r>
+      <w:proofErr w:type="spellStart"/>
+      <w:proofErr w:type="gramStart"/>
+      <w:r>
+        <w:t>keypress.enter</w:t>
+      </w:r>
+      <w:proofErr w:type="spellEnd"/>
+      <w:proofErr w:type="gramEnd"/>
       <w:r>
         <w:t>)</w:t>
       </w:r>
+      <w:r>
+        <w:t xml:space="preserve"> or (</w:t>
+      </w:r>
+      <w:proofErr w:type="spellStart"/>
+      <w:r>
+        <w:t>keypress.escape</w:t>
+      </w:r>
+      <w:proofErr w:type="spellEnd"/>
+      <w:r>
+        <w:t>)</w:t>
+      </w:r>
     </w:p>
     <w:p>
       <w:pPr>
         <w:pStyle w:val="ListParagraph"/>
         <w:ind w:left="810"/>
       </w:pPr>
-      <w:r>
-        <w:t>In order to catch enter or escape characters press. This is p</w:t>
+      <w:proofErr w:type="gramStart"/>
+      <w:r>
+        <w:t>In order to</w:t>
+      </w:r>
+      <w:proofErr w:type="gramEnd"/>
+      <w:r>
+        <w:t xml:space="preserve"> catch enter or escape characters press. This is p</w:t>
       </w:r>
       <w:r>
         <w:t xml:space="preserve">art of NG, </w:t>
@@ -1352,18 +2101,63 @@
           <w:ilvl w:val="0"/>
           <w:numId w:val="1"/>
         </w:numPr>
-      </w:pPr>
-      <w:r>
+        <w:rPr>
+          <w:highlight w:val="green"/>
+        </w:rPr>
+      </w:pPr>
+      <w:r>
+        <w:rPr>
+          <w:highlight w:val="green"/>
+        </w:rPr>
         <w:t>ng g s</w:t>
       </w:r>
       <w:r>
-        <w:t xml:space="preserve"> (optional &lt;modulePath&gt;/)&lt;</w:t>
-      </w:r>
-      <w:r>
+        <w:rPr>
+          <w:highlight w:val="green"/>
+        </w:rPr>
+        <w:t xml:space="preserve"> (optional &lt;</w:t>
+      </w:r>
+      <w:proofErr w:type="spellStart"/>
+      <w:r>
+        <w:rPr>
+          <w:highlight w:val="green"/>
+        </w:rPr>
+        <w:t>modulePath</w:t>
+      </w:r>
+      <w:proofErr w:type="spellEnd"/>
+      <w:r>
+        <w:rPr>
+          <w:highlight w:val="green"/>
+        </w:rPr>
+        <w:t>&gt;</w:t>
+      </w:r>
+      <w:proofErr w:type="gramStart"/>
+      <w:r>
+        <w:rPr>
+          <w:highlight w:val="green"/>
+        </w:rPr>
+        <w:t>/)&lt;</w:t>
+      </w:r>
+      <w:proofErr w:type="spellStart"/>
+      <w:proofErr w:type="gramEnd"/>
+      <w:r>
+        <w:rPr>
+          <w:highlight w:val="green"/>
+        </w:rPr>
         <w:t>Service</w:t>
       </w:r>
       <w:r>
-        <w:t>Name&gt;</w:t>
+        <w:rPr>
+          <w:highlight w:val="green"/>
+        </w:rPr>
+        <w:t>Name</w:t>
+      </w:r>
+      <w:proofErr w:type="spellEnd"/>
+      <w:r>
+        <w:rPr>
+          <w:highlight w:val="green"/>
+        </w:rPr>
+        <w:t>&gt;</w:t>
       </w:r>
     </w:p>
     <w:p>
@@ -1405,15 +2199,63 @@
           <w:ilvl w:val="0"/>
           <w:numId w:val="1"/>
         </w:numPr>
-      </w:pPr>
-      <w:r>
+        <w:rPr>
+          <w:highlight w:val="green"/>
+        </w:rPr>
+      </w:pPr>
+      <w:r>
+        <w:rPr>
+          <w:highlight w:val="green"/>
+        </w:rPr>
         <w:t>n</w:t>
       </w:r>
       <w:r>
+        <w:rPr>
+          <w:highlight w:val="green"/>
+        </w:rPr>
         <w:t xml:space="preserve">g g p </w:t>
       </w:r>
       <w:r>
-        <w:t>(optional &lt;modulePath&gt;/)&lt;PipeName&gt; --export</w:t>
+        <w:rPr>
+          <w:highlight w:val="green"/>
+        </w:rPr>
+        <w:t>(optional &lt;</w:t>
+      </w:r>
+      <w:proofErr w:type="spellStart"/>
+      <w:r>
+        <w:rPr>
+          <w:highlight w:val="green"/>
+        </w:rPr>
+        <w:t>modulePath</w:t>
+      </w:r>
+      <w:proofErr w:type="spellEnd"/>
+      <w:r>
+        <w:rPr>
+          <w:highlight w:val="green"/>
+        </w:rPr>
+        <w:t>&gt;</w:t>
+      </w:r>
+      <w:proofErr w:type="gramStart"/>
+      <w:r>
+        <w:rPr>
+          <w:highlight w:val="green"/>
+        </w:rPr>
+        <w:t>/)&lt;</w:t>
+      </w:r>
+      <w:proofErr w:type="spellStart"/>
+      <w:proofErr w:type="gramEnd"/>
+      <w:r>
+        <w:rPr>
+          <w:highlight w:val="green"/>
+        </w:rPr>
+        <w:t>PipeName</w:t>
+      </w:r>
+      <w:proofErr w:type="spellEnd"/>
+      <w:r>
+        <w:rPr>
+          <w:highlight w:val="green"/>
+        </w:rPr>
+        <w:t>&gt; --export</w:t>
       </w:r>
     </w:p>
     <w:p>
@@ -1479,7 +2321,15 @@
         <w:t>enate</w:t>
       </w:r>
       <w:r>
-        <w:t xml:space="preserve"> strings with parameters, similar to string format.</w:t>
+        <w:t xml:space="preserve"> strings with parameters, </w:t>
+      </w:r>
+      <w:proofErr w:type="gramStart"/>
+      <w:r>
+        <w:t>similar to</w:t>
+      </w:r>
+      <w:proofErr w:type="gramEnd"/>
+      <w:r>
+        <w:t xml:space="preserve"> string format.</w:t>
       </w:r>
     </w:p>
     <w:p>
@@ -1518,15 +2368,41 @@
         </w:numPr>
       </w:pPr>
       <w:r>
-        <w:t>[ngClass]="{completed: item.completed}"</w:t>
-      </w:r>
-    </w:p>
-    <w:p>
-      <w:pPr>
-        <w:pStyle w:val="ListParagraph"/>
-      </w:pPr>
-      <w:r>
-        <w:t xml:space="preserve">Option to add class to an element with ngClass directive. </w:t>
+        <w:t>[</w:t>
+      </w:r>
+      <w:proofErr w:type="spellStart"/>
+      <w:r>
+        <w:t>ngClass</w:t>
+      </w:r>
+      <w:proofErr w:type="spellEnd"/>
+      <w:r>
+        <w:t xml:space="preserve">]="{completed: </w:t>
+      </w:r>
+      <w:proofErr w:type="spellStart"/>
+      <w:proofErr w:type="gramStart"/>
+      <w:r>
+        <w:t>item.completed</w:t>
+      </w:r>
+      <w:proofErr w:type="spellEnd"/>
+      <w:proofErr w:type="gramEnd"/>
+      <w:r>
+        <w:t>}"</w:t>
+      </w:r>
+    </w:p>
+    <w:p>
+      <w:pPr>
+        <w:pStyle w:val="ListParagraph"/>
+      </w:pPr>
+      <w:r>
+        <w:t xml:space="preserve">Option to add class to an element with </w:t>
+      </w:r>
+      <w:proofErr w:type="spellStart"/>
+      <w:r>
+        <w:t>ngClass</w:t>
+      </w:r>
+      <w:proofErr w:type="spellEnd"/>
+      <w:r>
+        <w:t xml:space="preserve"> directive. </w:t>
       </w:r>
       <w:r>
         <w:t>Completed is the class name, the second parameter is a Boolean if it should be added or not.</w:t>
@@ -1544,11 +2420,56 @@
           <w:ilvl w:val="0"/>
           <w:numId w:val="1"/>
         </w:numPr>
-      </w:pPr>
-      <w:r>
-        <w:t>ng g d (optional &lt;modulePath&gt;/)&lt;directiveName&gt;</w:t>
-      </w:r>
-      <w:r>
+        <w:rPr>
+          <w:highlight w:val="green"/>
+        </w:rPr>
+      </w:pPr>
+      <w:r>
+        <w:rPr>
+          <w:highlight w:val="green"/>
+        </w:rPr>
+        <w:t>ng g d (optional &lt;</w:t>
+      </w:r>
+      <w:proofErr w:type="spellStart"/>
+      <w:r>
+        <w:rPr>
+          <w:highlight w:val="green"/>
+        </w:rPr>
+        <w:t>modulePath</w:t>
+      </w:r>
+      <w:proofErr w:type="spellEnd"/>
+      <w:r>
+        <w:rPr>
+          <w:highlight w:val="green"/>
+        </w:rPr>
+        <w:t>&gt;</w:t>
+      </w:r>
+      <w:proofErr w:type="gramStart"/>
+      <w:r>
+        <w:rPr>
+          <w:highlight w:val="green"/>
+        </w:rPr>
+        <w:t>/)&lt;</w:t>
+      </w:r>
+      <w:proofErr w:type="spellStart"/>
+      <w:proofErr w:type="gramEnd"/>
+      <w:r>
+        <w:rPr>
+          <w:highlight w:val="green"/>
+        </w:rPr>
+        <w:t>directiveName</w:t>
+      </w:r>
+      <w:proofErr w:type="spellEnd"/>
+      <w:r>
+        <w:rPr>
+          <w:highlight w:val="green"/>
+        </w:rPr>
+        <w:t>&gt;</w:t>
+      </w:r>
+      <w:r>
+        <w:rPr>
+          <w:highlight w:val="green"/>
+        </w:rPr>
         <w:t xml:space="preserve"> --export</w:t>
       </w:r>
     </w:p>
@@ -1564,9 +2485,51 @@
           <w:ilvl w:val="0"/>
           <w:numId w:val="1"/>
         </w:numPr>
-      </w:pPr>
-      <w:r>
-        <w:t>ng g class (optional &lt;modulePath&gt;/)&lt;className&gt;</w:t>
+        <w:rPr>
+          <w:highlight w:val="green"/>
+        </w:rPr>
+      </w:pPr>
+      <w:r>
+        <w:rPr>
+          <w:highlight w:val="green"/>
+        </w:rPr>
+        <w:t>ng g class (optional &lt;</w:t>
+      </w:r>
+      <w:proofErr w:type="spellStart"/>
+      <w:r>
+        <w:rPr>
+          <w:highlight w:val="green"/>
+        </w:rPr>
+        <w:t>modulePath</w:t>
+      </w:r>
+      <w:proofErr w:type="spellEnd"/>
+      <w:r>
+        <w:rPr>
+          <w:highlight w:val="green"/>
+        </w:rPr>
+        <w:t>&gt;</w:t>
+      </w:r>
+      <w:proofErr w:type="gramStart"/>
+      <w:r>
+        <w:rPr>
+          <w:highlight w:val="green"/>
+        </w:rPr>
+        <w:t>/)&lt;</w:t>
+      </w:r>
+      <w:proofErr w:type="spellStart"/>
+      <w:proofErr w:type="gramEnd"/>
+      <w:r>
+        <w:rPr>
+          <w:highlight w:val="green"/>
+        </w:rPr>
+        <w:t>className</w:t>
+      </w:r>
+      <w:proofErr w:type="spellEnd"/>
+      <w:r>
+        <w:rPr>
+          <w:highlight w:val="green"/>
+        </w:rPr>
+        <w:t>&gt;</w:t>
       </w:r>
     </w:p>
     <w:p>
@@ -1591,7 +2554,16 @@
         <w:pStyle w:val="ListParagraph"/>
       </w:pPr>
       <w:r>
-        <w:t xml:space="preserve">Tag that allows to have html on the page which is not displayed on the page, it can be catched in JS and </w:t>
+        <w:lastRenderedPageBreak/>
+        <w:t xml:space="preserve">Tag that allows to have html on the page which is not displayed on the page, it can be </w:t>
+      </w:r>
+      <w:proofErr w:type="spellStart"/>
+      <w:r>
+        <w:t>catched</w:t>
+      </w:r>
+      <w:proofErr w:type="spellEnd"/>
+      <w:r>
+        <w:t xml:space="preserve"> in JS and </w:t>
       </w:r>
       <w:r>
         <w:t xml:space="preserve">be manipulated, displayed, added to DOM (a copy of it), add events to it, etc. </w:t>
@@ -1635,7 +2607,7 @@
           <w:numId w:val="1"/>
         </w:numPr>
       </w:pPr>
-      <w:hyperlink r:id="rId11" w:history="1">
+      <w:hyperlink r:id="rId12" w:history="1">
         <w:r>
           <w:rPr>
             <w:rStyle w:val="Hyperlink"/>
@@ -1657,9 +2629,11 @@
           <w:numId w:val="1"/>
         </w:numPr>
       </w:pPr>
+      <w:proofErr w:type="spellStart"/>
       <w:r>
         <w:t>Jsonplaceholder</w:t>
       </w:r>
+      <w:proofErr w:type="spellEnd"/>
     </w:p>
     <w:p>
       <w:pPr>
@@ -1674,22 +2648,29 @@
           <w:numId w:val="1"/>
         </w:numPr>
       </w:pPr>
+      <w:proofErr w:type="spellStart"/>
       <w:r>
         <w:t>RxJS</w:t>
       </w:r>
-    </w:p>
-    <w:p>
-      <w:pPr>
-        <w:pStyle w:val="ListParagraph"/>
-      </w:pPr>
-    </w:p>
-    <w:p>
-      <w:pPr>
-        <w:pStyle w:val="ListParagraph"/>
-      </w:pPr>
-      <w:r>
-        <w:t>Library that supply functions to filter and manipulate the events that are returned from the subscribe API of the HttpClientModule</w:t>
-      </w:r>
+      <w:proofErr w:type="spellEnd"/>
+    </w:p>
+    <w:p>
+      <w:pPr>
+        <w:pStyle w:val="ListParagraph"/>
+      </w:pPr>
+    </w:p>
+    <w:p>
+      <w:pPr>
+        <w:pStyle w:val="ListParagraph"/>
+      </w:pPr>
+      <w:r>
+        <w:t xml:space="preserve">Library that supply functions to filter and manipulate the events that are returned from the subscribe API of the </w:t>
+      </w:r>
+      <w:proofErr w:type="spellStart"/>
+      <w:r>
+        <w:t>HttpClientModule</w:t>
+      </w:r>
+      <w:proofErr w:type="spellEnd"/>
       <w:r>
         <w:t>.</w:t>
       </w:r>
@@ -1702,10 +2683,19 @@
           <w:numId w:val="1"/>
         </w:numPr>
       </w:pPr>
-      <w:r>
-        <w:lastRenderedPageBreak/>
-        <w:t>Superagent, Axios</w:t>
-      </w:r>
+      <w:proofErr w:type="spellStart"/>
+      <w:r>
+        <w:t>Superagent</w:t>
+      </w:r>
+      <w:proofErr w:type="spellEnd"/>
+      <w:r>
+        <w:t xml:space="preserve">, </w:t>
+      </w:r>
+      <w:proofErr w:type="spellStart"/>
+      <w:r>
+        <w:t>Axios</w:t>
+      </w:r>
+      <w:proofErr w:type="spellEnd"/>
     </w:p>
     <w:p>
       <w:pPr>
@@ -1723,8 +2713,27 @@
     <w:p>
       <w:pPr>
         <w:pStyle w:val="ListParagraph"/>
-      </w:pPr>
-      <w:hyperlink r:id="rId12" w:history="1">
+        <w:numPr>
+          <w:ilvl w:val="1"/>
+          <w:numId w:val="7"/>
+        </w:numPr>
+        <w:tabs>
+          <w:tab w:val="left" w:pos="720"/>
+        </w:tabs>
+        <w:ind w:left="720"/>
+      </w:pPr>
+      <w:r>
+        <w:t>Extra reading</w:t>
+      </w:r>
+      <w:r>
+        <w:tab/>
+      </w:r>
+    </w:p>
+    <w:p>
+      <w:pPr>
+        <w:pStyle w:val="ListParagraph"/>
+      </w:pPr>
+      <w:hyperlink r:id="rId13" w:history="1">
         <w:r>
           <w:rPr>
             <w:rStyle w:val="Hyperlink"/>
@@ -1737,7 +2746,7 @@
       <w:pPr>
         <w:pStyle w:val="ListParagraph"/>
       </w:pPr>
-      <w:hyperlink r:id="rId13" w:history="1">
+      <w:hyperlink r:id="rId14" w:history="1">
         <w:r>
           <w:rPr>
             <w:rStyle w:val="Hyperlink"/>
@@ -1750,7 +2759,7 @@
       <w:pPr>
         <w:pStyle w:val="ListParagraph"/>
       </w:pPr>
-      <w:hyperlink r:id="rId14" w:history="1">
+      <w:hyperlink r:id="rId15" w:history="1">
         <w:r>
           <w:rPr>
             <w:rStyle w:val="Hyperlink"/>
@@ -1763,7 +2772,7 @@
       <w:pPr>
         <w:pStyle w:val="ListParagraph"/>
       </w:pPr>
-      <w:hyperlink r:id="rId15" w:history="1">
+      <w:hyperlink r:id="rId16" w:history="1">
         <w:r>
           <w:rPr>
             <w:rStyle w:val="Hyperlink"/>
@@ -1776,7 +2785,7 @@
       <w:pPr>
         <w:pStyle w:val="ListParagraph"/>
       </w:pPr>
-      <w:hyperlink r:id="rId16" w:history="1">
+      <w:hyperlink r:id="rId17" w:history="1">
         <w:r>
           <w:rPr>
             <w:rStyle w:val="Hyperlink"/>
@@ -1848,16 +2857,35 @@
           <w:numId w:val="1"/>
         </w:numPr>
       </w:pPr>
-      <w:r>
-        <w:t xml:space="preserve">this._items = [ </w:t>
+      <w:proofErr w:type="spellStart"/>
+      <w:proofErr w:type="gramStart"/>
+      <w:r>
+        <w:t>this._</w:t>
+      </w:r>
+      <w:proofErr w:type="gramEnd"/>
+      <w:r>
+        <w:t>items</w:t>
+      </w:r>
+      <w:proofErr w:type="spellEnd"/>
+      <w:r>
+        <w:t xml:space="preserve"> = [ </w:t>
       </w:r>
       <w:r>
         <w:rPr>
           <w:b/>
           <w:bCs/>
         </w:rPr>
-        <w:t>...this._items</w:t>
-      </w:r>
+        <w:t>...</w:t>
+      </w:r>
+      <w:proofErr w:type="spellStart"/>
+      <w:r>
+        <w:rPr>
+          <w:b/>
+          <w:bCs/>
+        </w:rPr>
+        <w:t>this._items</w:t>
+      </w:r>
+      <w:proofErr w:type="spellEnd"/>
       <w:r>
         <w:t>, new Item(title)];</w:t>
       </w:r>
@@ -1867,7 +2895,15 @@
         <w:pStyle w:val="ListParagraph"/>
       </w:pPr>
       <w:r>
-        <w:t>another way to create a new array and add an item – use of spread operator to include all the items that exist in the array, then add the new item.</w:t>
+        <w:t xml:space="preserve">another way to create a new array and add an item – use of spread operator to include all the items that exist in the array, then add the </w:t>
+      </w:r>
+      <w:proofErr w:type="gramStart"/>
+      <w:r>
+        <w:t>new item</w:t>
+      </w:r>
+      <w:proofErr w:type="gramEnd"/>
+      <w:r>
+        <w:t>.</w:t>
       </w:r>
     </w:p>
     <w:p>
@@ -1886,16 +2922,38 @@
           <w:highlight w:val="cyan"/>
         </w:rPr>
       </w:pPr>
+      <w:proofErr w:type="spellStart"/>
       <w:r>
         <w:rPr>
           <w:highlight w:val="cyan"/>
         </w:rPr>
-        <w:t xml:space="preserve">Npm i </w:t>
-      </w:r>
+        <w:t>Npm</w:t>
+      </w:r>
+      <w:proofErr w:type="spellEnd"/>
       <w:r>
         <w:rPr>
           <w:highlight w:val="cyan"/>
         </w:rPr>
+        <w:t xml:space="preserve"> </w:t>
+      </w:r>
+      <w:proofErr w:type="spellStart"/>
+      <w:r>
+        <w:rPr>
+          <w:highlight w:val="cyan"/>
+        </w:rPr>
+        <w:t>i</w:t>
+      </w:r>
+      <w:proofErr w:type="spellEnd"/>
+      <w:r>
+        <w:rPr>
+          <w:highlight w:val="cyan"/>
+        </w:rPr>
+        <w:t xml:space="preserve"> </w:t>
+      </w:r>
+      <w:r>
+        <w:rPr>
+          <w:highlight w:val="cyan"/>
+        </w:rPr>
         <w:t>@angular-redux/store redux</w:t>
       </w:r>
       <w:r>
@@ -1915,8 +2973,6 @@
       <w:r>
         <w:t>. Use –save flag to save it to packages file.</w:t>
       </w:r>
-      <w:bookmarkStart w:id="0" w:name="_GoBack"/>
-      <w:bookmarkEnd w:id="0"/>
     </w:p>
     <w:p>
       <w:pPr>
@@ -1931,7 +2987,7 @@
           <w:numId w:val="1"/>
         </w:numPr>
       </w:pPr>
-      <w:hyperlink r:id="rId17" w:history="1">
+      <w:hyperlink r:id="rId18" w:history="1">
         <w:r>
           <w:rPr>
             <w:rStyle w:val="Hyperlink"/>
@@ -1944,8 +3000,21 @@
       <w:pPr>
         <w:pStyle w:val="ListParagraph"/>
       </w:pPr>
-      <w:r>
-        <w:t>js library for util functions for</w:t>
+      <w:proofErr w:type="spellStart"/>
+      <w:r>
+        <w:t>js</w:t>
+      </w:r>
+      <w:proofErr w:type="spellEnd"/>
+      <w:r>
+        <w:t xml:space="preserve"> library for </w:t>
+      </w:r>
+      <w:proofErr w:type="spellStart"/>
+      <w:r>
+        <w:t>util</w:t>
+      </w:r>
+      <w:proofErr w:type="spellEnd"/>
+      <w:r>
+        <w:t xml:space="preserve"> functions for</w:t>
       </w:r>
       <w:r>
         <w:t xml:space="preserve"> data structure</w:t>
@@ -1960,7 +3029,15 @@
         <w:t>it</w:t>
       </w:r>
       <w:r>
-        <w:t xml:space="preserve"> always return new structure which is good for working with redux.</w:t>
+        <w:t xml:space="preserve"> always </w:t>
+      </w:r>
+      <w:proofErr w:type="gramStart"/>
+      <w:r>
+        <w:t>return</w:t>
+      </w:r>
+      <w:proofErr w:type="gramEnd"/>
+      <w:r>
+        <w:t xml:space="preserve"> new structure which is good for working with redux.</w:t>
       </w:r>
     </w:p>
     <w:p>
@@ -2003,9 +3080,9 @@
       <w:r>
         <w:t>Angular nights</w:t>
       </w:r>
-    </w:p>
-    <w:p/>
-    <w:p/>
+      <w:bookmarkStart w:id="0" w:name="_GoBack"/>
+      <w:bookmarkEnd w:id="0"/>
+    </w:p>
     <w:sectPr>
       <w:pgSz w:w="12240" w:h="15840"/>
       <w:pgMar w:top="1440" w:right="1440" w:bottom="1440" w:left="1440" w:header="720" w:footer="720" w:gutter="0"/>
@@ -2017,7 +3094,7 @@
 </file>
 
 <file path=word/numbering.xml><?xml version="1.0" encoding="utf-8"?>
-<w:numbering xmlns:wpc="http://schemas.microsoft.com/office/word/2010/wordprocessingCanvas" xmlns:cx="http://schemas.microsoft.com/office/drawing/2014/chartex" xmlns:cx1="http://schemas.microsoft.com/office/drawing/2015/9/8/chartex" xmlns:cx2="http://schemas.microsoft.com/office/drawing/2015/10/21/chartex" xmlns:cx3="http://schemas.microsoft.com/office/drawing/2016/5/9/chartex" xmlns:cx4="http://schemas.microsoft.com/office/drawing/2016/5/10/chartex" xmlns:cx5="http://schemas.microsoft.com/office/drawing/2016/5/11/chartex" xmlns:cx6="http://schemas.microsoft.com/office/drawing/2016/5/12/chartex" xmlns:cx7="http://schemas.microsoft.com/office/drawing/2016/5/13/chartex" xmlns:cx8="http://schemas.microsoft.com/office/drawing/2016/5/14/chartex" xmlns:mc="http://schemas.openxmlformats.org/markup-compatibility/2006" xmlns:aink="http://schemas.microsoft.com/office/drawing/2016/ink" xmlns:am3d="http://schemas.microsoft.com/office/drawing/2017/model3d" xmlns:o="urn:schemas-microsoft-com:office:office" xmlns:r="http://schemas.openxmlformats.org/officeDocument/2006/relationships" xmlns:m="http://schemas.openxmlformats.org/officeDocument/2006/math" xmlns:v="urn:schemas-microsoft-com:vml" xmlns:wp14="http://schemas.microsoft.com/office/word/2010/wordprocessingDrawing" xmlns:wp="http://schemas.openxmlformats.org/drawingml/2006/wordprocessingDrawing" xmlns:w10="urn:schemas-microsoft-com:office:word" xmlns:w="http://schemas.openxmlformats.org/wordprocessingml/2006/main" xmlns:w14="http://schemas.microsoft.com/office/word/2010/wordml" xmlns:w15="http://schemas.microsoft.com/office/word/2012/wordml" xmlns:w16se="http://schemas.microsoft.com/office/word/2015/wordml/symex" xmlns:wpg="http://schemas.microsoft.com/office/word/2010/wordprocessingGroup" xmlns:wpi="http://schemas.microsoft.com/office/word/2010/wordprocessingInk" xmlns:wne="http://schemas.microsoft.com/office/word/2006/wordml" xmlns:wps="http://schemas.microsoft.com/office/word/2010/wordprocessingShape" mc:Ignorable="w14 w15 w16se wp14">
+<w:numbering xmlns:wpc="http://schemas.microsoft.com/office/word/2010/wordprocessingCanvas" xmlns:cx="http://schemas.microsoft.com/office/drawing/2014/chartex" xmlns:cx1="http://schemas.microsoft.com/office/drawing/2015/9/8/chartex" xmlns:cx2="http://schemas.microsoft.com/office/drawing/2015/10/21/chartex" xmlns:cx3="http://schemas.microsoft.com/office/drawing/2016/5/9/chartex" xmlns:cx4="http://schemas.microsoft.com/office/drawing/2016/5/10/chartex" xmlns:cx5="http://schemas.microsoft.com/office/drawing/2016/5/11/chartex" xmlns:cx6="http://schemas.microsoft.com/office/drawing/2016/5/12/chartex" xmlns:cx7="http://schemas.microsoft.com/office/drawing/2016/5/13/chartex" xmlns:cx8="http://schemas.microsoft.com/office/drawing/2016/5/14/chartex" xmlns:mc="http://schemas.openxmlformats.org/markup-compatibility/2006" xmlns:aink="http://schemas.microsoft.com/office/drawing/2016/ink" xmlns:am3d="http://schemas.microsoft.com/office/drawing/2017/model3d" xmlns:o="urn:schemas-microsoft-com:office:office" xmlns:r="http://schemas.openxmlformats.org/officeDocument/2006/relationships" xmlns:m="http://schemas.openxmlformats.org/officeDocument/2006/math" xmlns:v="urn:schemas-microsoft-com:vml" xmlns:wp14="http://schemas.microsoft.com/office/word/2010/wordprocessingDrawing" xmlns:wp="http://schemas.openxmlformats.org/drawingml/2006/wordprocessingDrawing" xmlns:w10="urn:schemas-microsoft-com:office:word" xmlns:w="http://schemas.openxmlformats.org/wordprocessingml/2006/main" xmlns:w14="http://schemas.microsoft.com/office/word/2010/wordml" xmlns:w15="http://schemas.microsoft.com/office/word/2012/wordml" xmlns:w16cid="http://schemas.microsoft.com/office/word/2016/wordml/cid" xmlns:w16se="http://schemas.microsoft.com/office/word/2015/wordml/symex" xmlns:wpg="http://schemas.microsoft.com/office/word/2010/wordprocessingGroup" xmlns:wpi="http://schemas.microsoft.com/office/word/2010/wordprocessingInk" xmlns:wne="http://schemas.microsoft.com/office/word/2006/wordml" xmlns:wps="http://schemas.microsoft.com/office/word/2010/wordprocessingShape" mc:Ignorable="w14 w15 w16se w16cid wp14">
   <w:abstractNum w:abstractNumId="0" w15:restartNumberingAfterBreak="0">
     <w:nsid w:val="045D22F4"/>
     <w:multiLevelType w:val="hybridMultilevel"/>
@@ -2245,6 +3322,155 @@
     </w:lvl>
   </w:abstractNum>
   <w:abstractNum w:abstractNumId="2" w15:restartNumberingAfterBreak="0">
+    <w:nsid w:val="283075FA"/>
+    <w:multiLevelType w:val="multilevel"/>
+    <w:tmpl w:val="712404EA"/>
+    <w:lvl w:ilvl="0">
+      <w:start w:val="1"/>
+      <w:numFmt w:val="bullet"/>
+      <w:lvlText w:val=""/>
+      <w:lvlJc w:val="left"/>
+      <w:pPr>
+        <w:tabs>
+          <w:tab w:val="num" w:pos="720"/>
+        </w:tabs>
+        <w:ind w:left="720" w:hanging="360"/>
+      </w:pPr>
+      <w:rPr>
+        <w:rFonts w:ascii="Symbol" w:hAnsi="Symbol" w:hint="default"/>
+        <w:sz w:val="20"/>
+      </w:rPr>
+    </w:lvl>
+    <w:lvl w:ilvl="1" w:tentative="1">
+      <w:start w:val="1"/>
+      <w:numFmt w:val="bullet"/>
+      <w:lvlText w:val=""/>
+      <w:lvlJc w:val="left"/>
+      <w:pPr>
+        <w:tabs>
+          <w:tab w:val="num" w:pos="1440"/>
+        </w:tabs>
+        <w:ind w:left="1440" w:hanging="360"/>
+      </w:pPr>
+      <w:rPr>
+        <w:rFonts w:ascii="Symbol" w:hAnsi="Symbol" w:hint="default"/>
+        <w:sz w:val="20"/>
+      </w:rPr>
+    </w:lvl>
+    <w:lvl w:ilvl="2" w:tentative="1">
+      <w:start w:val="1"/>
+      <w:numFmt w:val="bullet"/>
+      <w:lvlText w:val=""/>
+      <w:lvlJc w:val="left"/>
+      <w:pPr>
+        <w:tabs>
+          <w:tab w:val="num" w:pos="2160"/>
+        </w:tabs>
+        <w:ind w:left="2160" w:hanging="360"/>
+      </w:pPr>
+      <w:rPr>
+        <w:rFonts w:ascii="Symbol" w:hAnsi="Symbol" w:hint="default"/>
+        <w:sz w:val="20"/>
+      </w:rPr>
+    </w:lvl>
+    <w:lvl w:ilvl="3" w:tentative="1">
+      <w:start w:val="1"/>
+      <w:numFmt w:val="bullet"/>
+      <w:lvlText w:val=""/>
+      <w:lvlJc w:val="left"/>
+      <w:pPr>
+        <w:tabs>
+          <w:tab w:val="num" w:pos="2880"/>
+        </w:tabs>
+        <w:ind w:left="2880" w:hanging="360"/>
+      </w:pPr>
+      <w:rPr>
+        <w:rFonts w:ascii="Symbol" w:hAnsi="Symbol" w:hint="default"/>
+        <w:sz w:val="20"/>
+      </w:rPr>
+    </w:lvl>
+    <w:lvl w:ilvl="4" w:tentative="1">
+      <w:start w:val="1"/>
+      <w:numFmt w:val="bullet"/>
+      <w:lvlText w:val=""/>
+      <w:lvlJc w:val="left"/>
+      <w:pPr>
+        <w:tabs>
+          <w:tab w:val="num" w:pos="3600"/>
+        </w:tabs>
+        <w:ind w:left="3600" w:hanging="360"/>
+      </w:pPr>
+      <w:rPr>
+        <w:rFonts w:ascii="Symbol" w:hAnsi="Symbol" w:hint="default"/>
+        <w:sz w:val="20"/>
+      </w:rPr>
+    </w:lvl>
+    <w:lvl w:ilvl="5" w:tentative="1">
+      <w:start w:val="1"/>
+      <w:numFmt w:val="bullet"/>
+      <w:lvlText w:val=""/>
+      <w:lvlJc w:val="left"/>
+      <w:pPr>
+        <w:tabs>
+          <w:tab w:val="num" w:pos="4320"/>
+        </w:tabs>
+        <w:ind w:left="4320" w:hanging="360"/>
+      </w:pPr>
+      <w:rPr>
+        <w:rFonts w:ascii="Symbol" w:hAnsi="Symbol" w:hint="default"/>
+        <w:sz w:val="20"/>
+      </w:rPr>
+    </w:lvl>
+    <w:lvl w:ilvl="6" w:tentative="1">
+      <w:start w:val="1"/>
+      <w:numFmt w:val="bullet"/>
+      <w:lvlText w:val=""/>
+      <w:lvlJc w:val="left"/>
+      <w:pPr>
+        <w:tabs>
+          <w:tab w:val="num" w:pos="5040"/>
+        </w:tabs>
+        <w:ind w:left="5040" w:hanging="360"/>
+      </w:pPr>
+      <w:rPr>
+        <w:rFonts w:ascii="Symbol" w:hAnsi="Symbol" w:hint="default"/>
+        <w:sz w:val="20"/>
+      </w:rPr>
+    </w:lvl>
+    <w:lvl w:ilvl="7" w:tentative="1">
+      <w:start w:val="1"/>
+      <w:numFmt w:val="bullet"/>
+      <w:lvlText w:val=""/>
+      <w:lvlJc w:val="left"/>
+      <w:pPr>
+        <w:tabs>
+          <w:tab w:val="num" w:pos="5760"/>
+        </w:tabs>
+        <w:ind w:left="5760" w:hanging="360"/>
+      </w:pPr>
+      <w:rPr>
+        <w:rFonts w:ascii="Symbol" w:hAnsi="Symbol" w:hint="default"/>
+        <w:sz w:val="20"/>
+      </w:rPr>
+    </w:lvl>
+    <w:lvl w:ilvl="8" w:tentative="1">
+      <w:start w:val="1"/>
+      <w:numFmt w:val="bullet"/>
+      <w:lvlText w:val=""/>
+      <w:lvlJc w:val="left"/>
+      <w:pPr>
+        <w:tabs>
+          <w:tab w:val="num" w:pos="6480"/>
+        </w:tabs>
+        <w:ind w:left="6480" w:hanging="360"/>
+      </w:pPr>
+      <w:rPr>
+        <w:rFonts w:ascii="Symbol" w:hAnsi="Symbol" w:hint="default"/>
+        <w:sz w:val="20"/>
+      </w:rPr>
+    </w:lvl>
+  </w:abstractNum>
+  <w:abstractNum w:abstractNumId="3" w15:restartNumberingAfterBreak="0">
     <w:nsid w:val="2E7A48C9"/>
     <w:multiLevelType w:val="hybridMultilevel"/>
     <w:tmpl w:val="37541F1C"/>
@@ -2357,7 +3583,305 @@
       </w:rPr>
     </w:lvl>
   </w:abstractNum>
-  <w:abstractNum w:abstractNumId="3" w15:restartNumberingAfterBreak="0">
+  <w:abstractNum w:abstractNumId="4" w15:restartNumberingAfterBreak="0">
+    <w:nsid w:val="351517A5"/>
+    <w:multiLevelType w:val="multilevel"/>
+    <w:tmpl w:val="712404EA"/>
+    <w:lvl w:ilvl="0">
+      <w:start w:val="1"/>
+      <w:numFmt w:val="bullet"/>
+      <w:lvlText w:val=""/>
+      <w:lvlJc w:val="left"/>
+      <w:pPr>
+        <w:tabs>
+          <w:tab w:val="num" w:pos="720"/>
+        </w:tabs>
+        <w:ind w:left="720" w:hanging="360"/>
+      </w:pPr>
+      <w:rPr>
+        <w:rFonts w:ascii="Symbol" w:hAnsi="Symbol" w:hint="default"/>
+        <w:sz w:val="20"/>
+      </w:rPr>
+    </w:lvl>
+    <w:lvl w:ilvl="1">
+      <w:start w:val="1"/>
+      <w:numFmt w:val="bullet"/>
+      <w:lvlText w:val=""/>
+      <w:lvlJc w:val="left"/>
+      <w:pPr>
+        <w:tabs>
+          <w:tab w:val="num" w:pos="1440"/>
+        </w:tabs>
+        <w:ind w:left="1440" w:hanging="360"/>
+      </w:pPr>
+      <w:rPr>
+        <w:rFonts w:ascii="Symbol" w:hAnsi="Symbol" w:hint="default"/>
+        <w:sz w:val="20"/>
+      </w:rPr>
+    </w:lvl>
+    <w:lvl w:ilvl="2" w:tentative="1">
+      <w:start w:val="1"/>
+      <w:numFmt w:val="bullet"/>
+      <w:lvlText w:val=""/>
+      <w:lvlJc w:val="left"/>
+      <w:pPr>
+        <w:tabs>
+          <w:tab w:val="num" w:pos="2160"/>
+        </w:tabs>
+        <w:ind w:left="2160" w:hanging="360"/>
+      </w:pPr>
+      <w:rPr>
+        <w:rFonts w:ascii="Symbol" w:hAnsi="Symbol" w:hint="default"/>
+        <w:sz w:val="20"/>
+      </w:rPr>
+    </w:lvl>
+    <w:lvl w:ilvl="3" w:tentative="1">
+      <w:start w:val="1"/>
+      <w:numFmt w:val="bullet"/>
+      <w:lvlText w:val=""/>
+      <w:lvlJc w:val="left"/>
+      <w:pPr>
+        <w:tabs>
+          <w:tab w:val="num" w:pos="2880"/>
+        </w:tabs>
+        <w:ind w:left="2880" w:hanging="360"/>
+      </w:pPr>
+      <w:rPr>
+        <w:rFonts w:ascii="Symbol" w:hAnsi="Symbol" w:hint="default"/>
+        <w:sz w:val="20"/>
+      </w:rPr>
+    </w:lvl>
+    <w:lvl w:ilvl="4" w:tentative="1">
+      <w:start w:val="1"/>
+      <w:numFmt w:val="bullet"/>
+      <w:lvlText w:val=""/>
+      <w:lvlJc w:val="left"/>
+      <w:pPr>
+        <w:tabs>
+          <w:tab w:val="num" w:pos="3600"/>
+        </w:tabs>
+        <w:ind w:left="3600" w:hanging="360"/>
+      </w:pPr>
+      <w:rPr>
+        <w:rFonts w:ascii="Symbol" w:hAnsi="Symbol" w:hint="default"/>
+        <w:sz w:val="20"/>
+      </w:rPr>
+    </w:lvl>
+    <w:lvl w:ilvl="5" w:tentative="1">
+      <w:start w:val="1"/>
+      <w:numFmt w:val="bullet"/>
+      <w:lvlText w:val=""/>
+      <w:lvlJc w:val="left"/>
+      <w:pPr>
+        <w:tabs>
+          <w:tab w:val="num" w:pos="4320"/>
+        </w:tabs>
+        <w:ind w:left="4320" w:hanging="360"/>
+      </w:pPr>
+      <w:rPr>
+        <w:rFonts w:ascii="Symbol" w:hAnsi="Symbol" w:hint="default"/>
+        <w:sz w:val="20"/>
+      </w:rPr>
+    </w:lvl>
+    <w:lvl w:ilvl="6" w:tentative="1">
+      <w:start w:val="1"/>
+      <w:numFmt w:val="bullet"/>
+      <w:lvlText w:val=""/>
+      <w:lvlJc w:val="left"/>
+      <w:pPr>
+        <w:tabs>
+          <w:tab w:val="num" w:pos="5040"/>
+        </w:tabs>
+        <w:ind w:left="5040" w:hanging="360"/>
+      </w:pPr>
+      <w:rPr>
+        <w:rFonts w:ascii="Symbol" w:hAnsi="Symbol" w:hint="default"/>
+        <w:sz w:val="20"/>
+      </w:rPr>
+    </w:lvl>
+    <w:lvl w:ilvl="7" w:tentative="1">
+      <w:start w:val="1"/>
+      <w:numFmt w:val="bullet"/>
+      <w:lvlText w:val=""/>
+      <w:lvlJc w:val="left"/>
+      <w:pPr>
+        <w:tabs>
+          <w:tab w:val="num" w:pos="5760"/>
+        </w:tabs>
+        <w:ind w:left="5760" w:hanging="360"/>
+      </w:pPr>
+      <w:rPr>
+        <w:rFonts w:ascii="Symbol" w:hAnsi="Symbol" w:hint="default"/>
+        <w:sz w:val="20"/>
+      </w:rPr>
+    </w:lvl>
+    <w:lvl w:ilvl="8" w:tentative="1">
+      <w:start w:val="1"/>
+      <w:numFmt w:val="bullet"/>
+      <w:lvlText w:val=""/>
+      <w:lvlJc w:val="left"/>
+      <w:pPr>
+        <w:tabs>
+          <w:tab w:val="num" w:pos="6480"/>
+        </w:tabs>
+        <w:ind w:left="6480" w:hanging="360"/>
+      </w:pPr>
+      <w:rPr>
+        <w:rFonts w:ascii="Symbol" w:hAnsi="Symbol" w:hint="default"/>
+        <w:sz w:val="20"/>
+      </w:rPr>
+    </w:lvl>
+  </w:abstractNum>
+  <w:abstractNum w:abstractNumId="5" w15:restartNumberingAfterBreak="0">
+    <w:nsid w:val="7D0A4247"/>
+    <w:multiLevelType w:val="multilevel"/>
+    <w:tmpl w:val="B6AEDE58"/>
+    <w:lvl w:ilvl="0">
+      <w:start w:val="1"/>
+      <w:numFmt w:val="bullet"/>
+      <w:lvlText w:val=""/>
+      <w:lvlJc w:val="left"/>
+      <w:pPr>
+        <w:tabs>
+          <w:tab w:val="num" w:pos="720"/>
+        </w:tabs>
+        <w:ind w:left="720" w:hanging="360"/>
+      </w:pPr>
+      <w:rPr>
+        <w:rFonts w:ascii="Symbol" w:hAnsi="Symbol" w:hint="default"/>
+        <w:sz w:val="20"/>
+      </w:rPr>
+    </w:lvl>
+    <w:lvl w:ilvl="1" w:tentative="1">
+      <w:start w:val="1"/>
+      <w:numFmt w:val="bullet"/>
+      <w:lvlText w:val=""/>
+      <w:lvlJc w:val="left"/>
+      <w:pPr>
+        <w:tabs>
+          <w:tab w:val="num" w:pos="1440"/>
+        </w:tabs>
+        <w:ind w:left="1440" w:hanging="360"/>
+      </w:pPr>
+      <w:rPr>
+        <w:rFonts w:ascii="Symbol" w:hAnsi="Symbol" w:hint="default"/>
+        <w:sz w:val="20"/>
+      </w:rPr>
+    </w:lvl>
+    <w:lvl w:ilvl="2" w:tentative="1">
+      <w:start w:val="1"/>
+      <w:numFmt w:val="bullet"/>
+      <w:lvlText w:val=""/>
+      <w:lvlJc w:val="left"/>
+      <w:pPr>
+        <w:tabs>
+          <w:tab w:val="num" w:pos="2160"/>
+        </w:tabs>
+        <w:ind w:left="2160" w:hanging="360"/>
+      </w:pPr>
+      <w:rPr>
+        <w:rFonts w:ascii="Symbol" w:hAnsi="Symbol" w:hint="default"/>
+        <w:sz w:val="20"/>
+      </w:rPr>
+    </w:lvl>
+    <w:lvl w:ilvl="3" w:tentative="1">
+      <w:start w:val="1"/>
+      <w:numFmt w:val="bullet"/>
+      <w:lvlText w:val=""/>
+      <w:lvlJc w:val="left"/>
+      <w:pPr>
+        <w:tabs>
+          <w:tab w:val="num" w:pos="2880"/>
+        </w:tabs>
+        <w:ind w:left="2880" w:hanging="360"/>
+      </w:pPr>
+      <w:rPr>
+        <w:rFonts w:ascii="Symbol" w:hAnsi="Symbol" w:hint="default"/>
+        <w:sz w:val="20"/>
+      </w:rPr>
+    </w:lvl>
+    <w:lvl w:ilvl="4" w:tentative="1">
+      <w:start w:val="1"/>
+      <w:numFmt w:val="bullet"/>
+      <w:lvlText w:val=""/>
+      <w:lvlJc w:val="left"/>
+      <w:pPr>
+        <w:tabs>
+          <w:tab w:val="num" w:pos="3600"/>
+        </w:tabs>
+        <w:ind w:left="3600" w:hanging="360"/>
+      </w:pPr>
+      <w:rPr>
+        <w:rFonts w:ascii="Symbol" w:hAnsi="Symbol" w:hint="default"/>
+        <w:sz w:val="20"/>
+      </w:rPr>
+    </w:lvl>
+    <w:lvl w:ilvl="5" w:tentative="1">
+      <w:start w:val="1"/>
+      <w:numFmt w:val="bullet"/>
+      <w:lvlText w:val=""/>
+      <w:lvlJc w:val="left"/>
+      <w:pPr>
+        <w:tabs>
+          <w:tab w:val="num" w:pos="4320"/>
+        </w:tabs>
+        <w:ind w:left="4320" w:hanging="360"/>
+      </w:pPr>
+      <w:rPr>
+        <w:rFonts w:ascii="Symbol" w:hAnsi="Symbol" w:hint="default"/>
+        <w:sz w:val="20"/>
+      </w:rPr>
+    </w:lvl>
+    <w:lvl w:ilvl="6" w:tentative="1">
+      <w:start w:val="1"/>
+      <w:numFmt w:val="bullet"/>
+      <w:lvlText w:val=""/>
+      <w:lvlJc w:val="left"/>
+      <w:pPr>
+        <w:tabs>
+          <w:tab w:val="num" w:pos="5040"/>
+        </w:tabs>
+        <w:ind w:left="5040" w:hanging="360"/>
+      </w:pPr>
+      <w:rPr>
+        <w:rFonts w:ascii="Symbol" w:hAnsi="Symbol" w:hint="default"/>
+        <w:sz w:val="20"/>
+      </w:rPr>
+    </w:lvl>
+    <w:lvl w:ilvl="7" w:tentative="1">
+      <w:start w:val="1"/>
+      <w:numFmt w:val="bullet"/>
+      <w:lvlText w:val=""/>
+      <w:lvlJc w:val="left"/>
+      <w:pPr>
+        <w:tabs>
+          <w:tab w:val="num" w:pos="5760"/>
+        </w:tabs>
+        <w:ind w:left="5760" w:hanging="360"/>
+      </w:pPr>
+      <w:rPr>
+        <w:rFonts w:ascii="Symbol" w:hAnsi="Symbol" w:hint="default"/>
+        <w:sz w:val="20"/>
+      </w:rPr>
+    </w:lvl>
+    <w:lvl w:ilvl="8" w:tentative="1">
+      <w:start w:val="1"/>
+      <w:numFmt w:val="bullet"/>
+      <w:lvlText w:val=""/>
+      <w:lvlJc w:val="left"/>
+      <w:pPr>
+        <w:tabs>
+          <w:tab w:val="num" w:pos="6480"/>
+        </w:tabs>
+        <w:ind w:left="6480" w:hanging="360"/>
+      </w:pPr>
+      <w:rPr>
+        <w:rFonts w:ascii="Symbol" w:hAnsi="Symbol" w:hint="default"/>
+        <w:sz w:val="20"/>
+      </w:rPr>
+    </w:lvl>
+  </w:abstractNum>
+  <w:abstractNum w:abstractNumId="6" w15:restartNumberingAfterBreak="0">
     <w:nsid w:val="7D3D56B9"/>
     <w:multiLevelType w:val="hybridMultilevel"/>
     <w:tmpl w:val="6D3C303A"/>
@@ -2471,7 +3995,7 @@
     </w:lvl>
   </w:abstractNum>
   <w:num w:numId="1">
-    <w:abstractNumId w:val="3"/>
+    <w:abstractNumId w:val="6"/>
   </w:num>
   <w:num w:numId="2">
     <w:abstractNumId w:val="1"/>
@@ -2480,13 +4004,22 @@
     <w:abstractNumId w:val="0"/>
   </w:num>
   <w:num w:numId="4">
+    <w:abstractNumId w:val="3"/>
+  </w:num>
+  <w:num w:numId="5">
     <w:abstractNumId w:val="2"/>
+  </w:num>
+  <w:num w:numId="6">
+    <w:abstractNumId w:val="5"/>
+  </w:num>
+  <w:num w:numId="7">
+    <w:abstractNumId w:val="4"/>
   </w:num>
 </w:numbering>
 </file>
 
 <file path=word/styles.xml><?xml version="1.0" encoding="utf-8"?>
-<w:styles xmlns:mc="http://schemas.openxmlformats.org/markup-compatibility/2006" xmlns:r="http://schemas.openxmlformats.org/officeDocument/2006/relationships" xmlns:w="http://schemas.openxmlformats.org/wordprocessingml/2006/main" xmlns:w14="http://schemas.microsoft.com/office/word/2010/wordml" xmlns:w15="http://schemas.microsoft.com/office/word/2012/wordml" xmlns:w16se="http://schemas.microsoft.com/office/word/2015/wordml/symex" mc:Ignorable="w14 w15 w16se">
+<w:styles xmlns:mc="http://schemas.openxmlformats.org/markup-compatibility/2006" xmlns:r="http://schemas.openxmlformats.org/officeDocument/2006/relationships" xmlns:w="http://schemas.openxmlformats.org/wordprocessingml/2006/main" xmlns:w14="http://schemas.microsoft.com/office/word/2010/wordml" xmlns:w15="http://schemas.microsoft.com/office/word/2012/wordml" xmlns:w16cid="http://schemas.microsoft.com/office/word/2016/wordml/cid" xmlns:w16se="http://schemas.microsoft.com/office/word/2015/wordml/symex" mc:Ignorable="w14 w15 w16se w16cid">
   <w:docDefaults>
     <w:rPrDefault>
       <w:rPr>
@@ -2978,6 +4511,22 @@
       <w:shd w:val="clear" w:color="auto" w:fill="E6E6E6"/>
     </w:rPr>
   </w:style>
+  <w:style w:type="paragraph" w:styleId="NormalWeb">
+    <w:name w:val="Normal (Web)"/>
+    <w:basedOn w:val="Normal"/>
+    <w:uiPriority w:val="99"/>
+    <w:semiHidden/>
+    <w:unhideWhenUsed/>
+    <w:rsid w:val="00E26954"/>
+    <w:pPr>
+      <w:spacing w:before="100" w:beforeAutospacing="1" w:after="100" w:afterAutospacing="1" w:line="240" w:lineRule="auto"/>
+    </w:pPr>
+    <w:rPr>
+      <w:rFonts w:ascii="Times New Roman" w:eastAsia="Times New Roman" w:hAnsi="Times New Roman" w:cs="Times New Roman"/>
+      <w:sz w:val="24"/>
+      <w:szCs w:val="24"/>
+    </w:rPr>
+  </w:style>
 </w:styles>
 </file>
 
@@ -3281,7 +4830,7 @@
 </file>
 
 <file path=customXml/itemProps1.xml><?xml version="1.0" encoding="utf-8"?>
-<ds:datastoreItem xmlns:ds="http://schemas.openxmlformats.org/officeDocument/2006/customXml" ds:itemID="{0748BB0C-0C77-4F4E-A729-29149F0A5BB5}">
+<ds:datastoreItem xmlns:ds="http://schemas.openxmlformats.org/officeDocument/2006/customXml" ds:itemID="{64EF52BC-4F7B-4DB4-ACD9-25D2AE761184}">
   <ds:schemaRefs>
     <ds:schemaRef ds:uri="http://schemas.openxmlformats.org/officeDocument/2006/bibliography"/>
   </ds:schemaRefs>

</xml_diff>